<commit_message>
Refactor and update documentation
</commit_message>
<xml_diff>
--- a/edami-project-report-declat-v2.docx
+++ b/edami-project-report-declat-v2.docx
@@ -437,8 +437,13 @@
             <w:pPr>
               <w:jc w:val="both"/>
             </w:pPr>
-            <w:r>
-              <w:t>Tureczek-Zakrzewska Maja</w:t>
+            <w:proofErr w:type="spellStart"/>
+            <w:r>
+              <w:t>Tureczek</w:t>
+            </w:r>
+            <w:proofErr w:type="spellEnd"/>
+            <w:r>
+              <w:t>-Zakrzewska Maja</w:t>
             </w:r>
           </w:p>
         </w:tc>
@@ -1761,7 +1766,35 @@
         <w:rPr>
           <w:lang w:val="en-US"/>
         </w:rPr>
-        <w:t>Our implementation should be based on the Philippe Fournier-Viger Java implementation [1] and paper written by Mohammed Zaki and Karam Gouda [2].</w:t>
+        <w:t>Our implementation should be based on the Philippe Fournier-</w:t>
+      </w:r>
+      <w:proofErr w:type="spellStart"/>
+      <w:r>
+        <w:rPr>
+          <w:lang w:val="en-US"/>
+        </w:rPr>
+        <w:t>Viger</w:t>
+      </w:r>
+      <w:proofErr w:type="spellEnd"/>
+      <w:r>
+        <w:rPr>
+          <w:lang w:val="en-US"/>
+        </w:rPr>
+        <w:t xml:space="preserve"> Java implementation [1] and paper written by Mohammed </w:t>
+      </w:r>
+      <w:proofErr w:type="spellStart"/>
+      <w:r>
+        <w:rPr>
+          <w:lang w:val="en-US"/>
+        </w:rPr>
+        <w:t>Zaki</w:t>
+      </w:r>
+      <w:proofErr w:type="spellEnd"/>
+      <w:r>
+        <w:rPr>
+          <w:lang w:val="en-US"/>
+        </w:rPr>
+        <w:t xml:space="preserve"> and Karam Gouda [2].</w:t>
       </w:r>
     </w:p>
     <w:p>
@@ -1808,13 +1841,69 @@
         <w:rPr>
           <w:lang w:val="en-US"/>
         </w:rPr>
-        <w:t xml:space="preserve">dEclat algorithm was introduced by Mohammed Zaki in 2001 in “Fast Vertical Mining Using Diffsets” paper. </w:t>
-      </w:r>
-      <w:r>
-        <w:rPr>
-          <w:lang w:val="en-US"/>
-        </w:rPr>
-        <w:t>Being one of vertial mining alghoritm and using t</w:t>
+        <w:t xml:space="preserve">dEclat algorithm was introduced by Mohammed </w:t>
+      </w:r>
+      <w:proofErr w:type="spellStart"/>
+      <w:r>
+        <w:rPr>
+          <w:lang w:val="en-US"/>
+        </w:rPr>
+        <w:t>Zaki</w:t>
+      </w:r>
+      <w:proofErr w:type="spellEnd"/>
+      <w:r>
+        <w:rPr>
+          <w:lang w:val="en-US"/>
+        </w:rPr>
+        <w:t xml:space="preserve"> in 2001 in “Fast Vertical Mining Using </w:t>
+      </w:r>
+      <w:proofErr w:type="spellStart"/>
+      <w:r>
+        <w:rPr>
+          <w:lang w:val="en-US"/>
+        </w:rPr>
+        <w:t>Diffsets</w:t>
+      </w:r>
+      <w:proofErr w:type="spellEnd"/>
+      <w:r>
+        <w:rPr>
+          <w:lang w:val="en-US"/>
+        </w:rPr>
+        <w:t xml:space="preserve">” paper. </w:t>
+      </w:r>
+      <w:r>
+        <w:rPr>
+          <w:lang w:val="en-US"/>
+        </w:rPr>
+        <w:t xml:space="preserve">Being one of </w:t>
+      </w:r>
+      <w:proofErr w:type="spellStart"/>
+      <w:r>
+        <w:rPr>
+          <w:lang w:val="en-US"/>
+        </w:rPr>
+        <w:t>vertial</w:t>
+      </w:r>
+      <w:proofErr w:type="spellEnd"/>
+      <w:r>
+        <w:rPr>
+          <w:lang w:val="en-US"/>
+        </w:rPr>
+        <w:t xml:space="preserve"> mining </w:t>
+      </w:r>
+      <w:proofErr w:type="spellStart"/>
+      <w:r>
+        <w:rPr>
+          <w:lang w:val="en-US"/>
+        </w:rPr>
+        <w:t>alghoritm</w:t>
+      </w:r>
+      <w:proofErr w:type="spellEnd"/>
+      <w:r>
+        <w:rPr>
+          <w:lang w:val="en-US"/>
+        </w:rPr>
+        <w:t xml:space="preserve"> and using t</w:t>
       </w:r>
       <w:r>
         <w:rPr>
@@ -1838,7 +1927,21 @@
         <w:rPr>
           <w:lang w:val="en-US"/>
         </w:rPr>
-        <w:t xml:space="preserve">dEclat alghoritm </w:t>
+        <w:t xml:space="preserve">dEclat </w:t>
+      </w:r>
+      <w:proofErr w:type="spellStart"/>
+      <w:r>
+        <w:rPr>
+          <w:lang w:val="en-US"/>
+        </w:rPr>
+        <w:t>alghoritm</w:t>
+      </w:r>
+      <w:proofErr w:type="spellEnd"/>
+      <w:r>
+        <w:rPr>
+          <w:lang w:val="en-US"/>
+        </w:rPr>
+        <w:t xml:space="preserve"> </w:t>
       </w:r>
       <w:r>
         <w:rPr>
@@ -2261,7 +2364,39 @@
           <w:rFonts w:ascii="Calibri" w:eastAsia="Calibri" w:hAnsi="Calibri" w:cs="Calibri"/>
           <w:lang w:val="en-US"/>
         </w:rPr>
-        <w:t>The main advantage of the vertical format is support for fast frequency counting via intersection operations on transaction ids (tids) and automatic pruning of irrelevant data. The main problem with these approaches is when intermediate results of vertical tid lists become too large for memory, thus affecting the algorithm scalability</w:t>
+        <w:t>The main advantage of the vertical format is support for fast frequency counting via intersection operations on transaction ids (</w:t>
+      </w:r>
+      <w:proofErr w:type="spellStart"/>
+      <w:r>
+        <w:rPr>
+          <w:rFonts w:ascii="Calibri" w:eastAsia="Calibri" w:hAnsi="Calibri" w:cs="Calibri"/>
+          <w:lang w:val="en-US"/>
+        </w:rPr>
+        <w:t>tids</w:t>
+      </w:r>
+      <w:proofErr w:type="spellEnd"/>
+      <w:r>
+        <w:rPr>
+          <w:rFonts w:ascii="Calibri" w:eastAsia="Calibri" w:hAnsi="Calibri" w:cs="Calibri"/>
+          <w:lang w:val="en-US"/>
+        </w:rPr>
+        <w:t xml:space="preserve">) and automatic pruning of irrelevant data. The main problem with these approaches is when intermediate results of vertical </w:t>
+      </w:r>
+      <w:proofErr w:type="spellStart"/>
+      <w:r>
+        <w:rPr>
+          <w:rFonts w:ascii="Calibri" w:eastAsia="Calibri" w:hAnsi="Calibri" w:cs="Calibri"/>
+          <w:lang w:val="en-US"/>
+        </w:rPr>
+        <w:t>tid</w:t>
+      </w:r>
+      <w:proofErr w:type="spellEnd"/>
+      <w:r>
+        <w:rPr>
+          <w:rFonts w:ascii="Calibri" w:eastAsia="Calibri" w:hAnsi="Calibri" w:cs="Calibri"/>
+          <w:lang w:val="en-US"/>
+        </w:rPr>
+        <w:t xml:space="preserve"> lists become too large for memory, thus affecting the algorithm scalability</w:t>
       </w:r>
     </w:p>
     <w:p>
@@ -4367,7 +4502,21 @@
         <w:rPr>
           <w:lang w:val="en-US"/>
         </w:rPr>
-        <w:t xml:space="preserve">Initially we have implemented dEclat algorithm only based on the article, but this implementation wasn’t efficient enough and it could be hard for us to improve that implementation in Phase 2 of the project. That’s why we have reimplemented our algorithm. Now it’s mainly based on Philippe Fournier-Viger Java </w:t>
+        <w:t>Initially we have implemented dEclat algorithm only based on the article, but this implementation wasn’t efficient enough and it could be hard for us to improve that implementation in Phase 2 of the project. That’s why we have reimplemented our algorithm. Now it’s mainly based on Philippe Fournier-</w:t>
+      </w:r>
+      <w:proofErr w:type="spellStart"/>
+      <w:r>
+        <w:rPr>
+          <w:lang w:val="en-US"/>
+        </w:rPr>
+        <w:t>Viger</w:t>
+      </w:r>
+      <w:proofErr w:type="spellEnd"/>
+      <w:r>
+        <w:rPr>
+          <w:lang w:val="en-US"/>
+        </w:rPr>
+        <w:t xml:space="preserve"> Java </w:t>
       </w:r>
       <w:r>
         <w:rPr>
@@ -4496,6 +4645,7 @@
         </w:rPr>
         <w:t xml:space="preserve">The goal of this class is to create input file for class </w:t>
       </w:r>
+      <w:proofErr w:type="spellStart"/>
       <w:r>
         <w:rPr>
           <w:b/>
@@ -4504,6 +4654,7 @@
         </w:rPr>
         <w:t>TransactionalDatabase</w:t>
       </w:r>
+      <w:proofErr w:type="spellEnd"/>
       <w:r>
         <w:rPr>
           <w:b/>
@@ -4737,8 +4888,23 @@
         <w:rPr>
           <w:lang w:val="en-US"/>
         </w:rPr>
-        <w:t xml:space="preserve">For implementation details see github repository, below we present 4 steps which were performed to generate input data files for dEclat algorithm. Steps 1-3 allow us to create files with raw tweets and step 4 creates file which will be provided for </w:t>
-      </w:r>
+        <w:t xml:space="preserve">For implementation details see </w:t>
+      </w:r>
+      <w:proofErr w:type="spellStart"/>
+      <w:r>
+        <w:rPr>
+          <w:lang w:val="en-US"/>
+        </w:rPr>
+        <w:t>github</w:t>
+      </w:r>
+      <w:proofErr w:type="spellEnd"/>
+      <w:r>
+        <w:rPr>
+          <w:lang w:val="en-US"/>
+        </w:rPr>
+        <w:t xml:space="preserve"> repository, below we present 4 steps which were performed to generate input data files for dEclat algorithm. Steps 1-3 allow us to create files with raw tweets and step 4 creates file which will be provided for </w:t>
+      </w:r>
+      <w:proofErr w:type="spellStart"/>
       <w:r>
         <w:rPr>
           <w:b/>
@@ -4747,6 +4913,7 @@
         </w:rPr>
         <w:t>TransactionDatabase</w:t>
       </w:r>
+      <w:proofErr w:type="spellEnd"/>
       <w:r>
         <w:rPr>
           <w:lang w:val="en-US"/>
@@ -4838,8 +5005,9 @@
                 <w:szCs w:val="18"/>
                 <w:lang w:val="en-US"/>
               </w:rPr>
-              <w:t xml:space="preserve">    # Use tweepy to fetch 200 newest "elonmusk" tweets</w:t>
-            </w:r>
+              <w:t xml:space="preserve">    # Use </w:t>
+            </w:r>
+            <w:proofErr w:type="spellStart"/>
             <w:r>
               <w:rPr>
                 <w:b/>
@@ -4850,8 +5018,9 @@
                 <w:szCs w:val="18"/>
                 <w:lang w:val="en-US"/>
               </w:rPr>
-              <w:t xml:space="preserve"> and </w:t>
-            </w:r>
+              <w:t>tweepy</w:t>
+            </w:r>
+            <w:proofErr w:type="spellEnd"/>
             <w:r>
               <w:rPr>
                 <w:b/>
@@ -4862,18 +5031,69 @@
                 <w:szCs w:val="18"/>
                 <w:lang w:val="en-US"/>
               </w:rPr>
-              <w:t xml:space="preserve">save </w:t>
-            </w:r>
+              <w:t xml:space="preserve"> to fetch 200 newest "</w:t>
+            </w:r>
+            <w:proofErr w:type="spellStart"/>
             <w:r>
               <w:rPr>
                 <w:b/>
                 <w:bCs/>
+                <w:i/>
+                <w:iCs/>
+                <w:sz w:val="18"/>
+                <w:szCs w:val="18"/>
+                <w:lang w:val="en-US"/>
+              </w:rPr>
+              <w:t>elonmusk</w:t>
+            </w:r>
+            <w:proofErr w:type="spellEnd"/>
+            <w:r>
+              <w:rPr>
+                <w:b/>
+                <w:bCs/>
+                <w:i/>
+                <w:iCs/>
+                <w:sz w:val="18"/>
+                <w:szCs w:val="18"/>
+                <w:lang w:val="en-US"/>
+              </w:rPr>
+              <w:t>" tweets</w:t>
+            </w:r>
+            <w:r>
+              <w:rPr>
+                <w:b/>
+                <w:bCs/>
+                <w:i/>
+                <w:iCs/>
+                <w:sz w:val="18"/>
+                <w:szCs w:val="18"/>
+                <w:lang w:val="en-US"/>
+              </w:rPr>
+              <w:t xml:space="preserve"> and </w:t>
+            </w:r>
+            <w:r>
+              <w:rPr>
+                <w:b/>
+                <w:bCs/>
+                <w:i/>
+                <w:iCs/>
+                <w:sz w:val="18"/>
+                <w:szCs w:val="18"/>
+                <w:lang w:val="en-US"/>
+              </w:rPr>
+              <w:t xml:space="preserve">save </w:t>
+            </w:r>
+            <w:r>
+              <w:rPr>
+                <w:b/>
+                <w:bCs/>
                 <w:sz w:val="18"/>
                 <w:szCs w:val="18"/>
                 <w:lang w:val="en-US"/>
               </w:rPr>
               <w:t xml:space="preserve">as </w:t>
             </w:r>
+            <w:proofErr w:type="spellStart"/>
             <w:r>
               <w:rPr>
                 <w:b/>
@@ -4885,128 +5105,9 @@
                 <w:szCs w:val="18"/>
                 <w:lang w:val="en-US"/>
               </w:rPr>
-              <w:t>tweets_raw/tweets-elonmusk.txt</w:t>
-            </w:r>
-          </w:p>
-          <w:p>
-            <w:pPr>
-              <w:jc w:val="both"/>
-              <w:rPr>
-                <w:sz w:val="18"/>
-                <w:szCs w:val="18"/>
-                <w:lang w:val="en-US"/>
-              </w:rPr>
-            </w:pPr>
-            <w:r>
-              <w:rPr>
-                <w:sz w:val="18"/>
-                <w:szCs w:val="18"/>
-                <w:lang w:val="en-US"/>
-              </w:rPr>
-              <w:t xml:space="preserve">    Parser.get_200_tweets_by_user("elonmusk")</w:t>
-            </w:r>
-          </w:p>
-          <w:p>
-            <w:pPr>
-              <w:jc w:val="both"/>
-              <w:rPr>
-                <w:sz w:val="18"/>
-                <w:szCs w:val="18"/>
-                <w:lang w:val="en-US"/>
-              </w:rPr>
-            </w:pPr>
-          </w:p>
-          <w:p>
-            <w:pPr>
-              <w:jc w:val="both"/>
-              <w:rPr>
-                <w:b/>
-                <w:bCs/>
-                <w:sz w:val="18"/>
-                <w:szCs w:val="18"/>
-                <w:lang w:val="en-US"/>
-              </w:rPr>
-            </w:pPr>
-            <w:r>
-              <w:rPr>
-                <w:b/>
-                <w:bCs/>
-                <w:sz w:val="18"/>
-                <w:szCs w:val="18"/>
-                <w:lang w:val="en-US"/>
-              </w:rPr>
-              <w:t xml:space="preserve">    </w:t>
-            </w:r>
-            <w:r>
-              <w:rPr>
-                <w:b/>
-                <w:bCs/>
-                <w:sz w:val="18"/>
-                <w:szCs w:val="18"/>
-                <w:lang w:val="en-US"/>
-              </w:rPr>
-              <w:t xml:space="preserve"># </w:t>
-            </w:r>
-            <w:r>
-              <w:rPr>
-                <w:b/>
-                <w:bCs/>
-                <w:sz w:val="18"/>
-                <w:szCs w:val="18"/>
-                <w:lang w:val="en-US"/>
-              </w:rPr>
-              <w:t>STEP 2</w:t>
-            </w:r>
-          </w:p>
-          <w:p>
-            <w:pPr>
-              <w:jc w:val="both"/>
-              <w:rPr>
-                <w:b/>
-                <w:bCs/>
-                <w:i/>
-                <w:iCs/>
-                <w:sz w:val="18"/>
-                <w:szCs w:val="18"/>
-                <w:lang w:val="en-US"/>
-              </w:rPr>
-            </w:pPr>
-            <w:r>
-              <w:rPr>
-                <w:b/>
-                <w:bCs/>
-                <w:i/>
-                <w:iCs/>
-                <w:sz w:val="18"/>
-                <w:szCs w:val="18"/>
-                <w:lang w:val="en-US"/>
-              </w:rPr>
-              <w:t xml:space="preserve">    # Use tweepy to fetch some tweeter data</w:t>
-            </w:r>
-            <w:r>
-              <w:rPr>
-                <w:b/>
-                <w:bCs/>
-                <w:i/>
-                <w:iCs/>
-                <w:sz w:val="18"/>
-                <w:szCs w:val="18"/>
-                <w:lang w:val="en-US"/>
-              </w:rPr>
-              <w:t xml:space="preserve"> and save </w:t>
-            </w:r>
-            <w:r>
-              <w:rPr>
-                <w:b/>
-                <w:bCs/>
-                <w:i/>
-                <w:iCs/>
-                <w:sz w:val="18"/>
-                <w:szCs w:val="18"/>
-                <w:lang w:val="en-US"/>
-              </w:rPr>
-              <w:t xml:space="preserve">as </w:t>
-            </w:r>
+              <w:t>tweets_raw</w:t>
+            </w:r>
+            <w:proofErr w:type="spellEnd"/>
             <w:r>
               <w:rPr>
                 <w:b/>
@@ -5018,89 +5119,43 @@
                 <w:szCs w:val="18"/>
                 <w:lang w:val="en-US"/>
               </w:rPr>
-              <w:t>tweets_raw/db-covid.txt</w:t>
-            </w:r>
-          </w:p>
-          <w:p>
-            <w:pPr>
-              <w:jc w:val="both"/>
-              <w:rPr>
-                <w:sz w:val="18"/>
-                <w:szCs w:val="18"/>
-                <w:lang w:val="en-US"/>
-              </w:rPr>
-            </w:pPr>
-            <w:r>
-              <w:rPr>
-                <w:sz w:val="18"/>
-                <w:szCs w:val="18"/>
-                <w:lang w:val="en-US"/>
-              </w:rPr>
-              <w:t xml:space="preserve">    words = ["covid", "vaccine", "covid-19", "quarantine", "restrictions", "phizer", "moderna", "astrazeneca",</w:t>
-            </w:r>
-          </w:p>
-          <w:p>
-            <w:pPr>
-              <w:jc w:val="both"/>
-              <w:rPr>
-                <w:sz w:val="18"/>
-                <w:szCs w:val="18"/>
-                <w:lang w:val="en-US"/>
-              </w:rPr>
-            </w:pPr>
-            <w:r>
-              <w:rPr>
-                <w:sz w:val="18"/>
-                <w:szCs w:val="18"/>
-                <w:lang w:val="en-US"/>
-              </w:rPr>
-              <w:t xml:space="preserve">             "fake covid", "wuhan", "coronavirus", "health", "pandemic", "virus", "corona", "stayhome", "lockdown",</w:t>
-            </w:r>
-          </w:p>
-          <w:p>
-            <w:pPr>
-              <w:jc w:val="both"/>
-              <w:rPr>
-                <w:sz w:val="18"/>
-                <w:szCs w:val="18"/>
-                <w:lang w:val="en-US"/>
-              </w:rPr>
-            </w:pPr>
-            <w:r>
-              <w:rPr>
-                <w:sz w:val="18"/>
-                <w:szCs w:val="18"/>
-                <w:lang w:val="en-US"/>
-              </w:rPr>
-              <w:t xml:space="preserve">             "unvaccinated", "omicron", "sars-cov-2", "death", "antibodies", "plandemic"]</w:t>
-            </w:r>
-          </w:p>
-          <w:p>
-            <w:pPr>
-              <w:jc w:val="both"/>
-              <w:rPr>
-                <w:sz w:val="18"/>
-                <w:szCs w:val="18"/>
-                <w:lang w:val="en-US"/>
-              </w:rPr>
-            </w:pPr>
-          </w:p>
-          <w:p>
-            <w:pPr>
-              <w:jc w:val="both"/>
-              <w:rPr>
-                <w:sz w:val="18"/>
-                <w:szCs w:val="18"/>
-                <w:lang w:val="en-US"/>
-              </w:rPr>
-            </w:pPr>
-            <w:r>
-              <w:rPr>
-                <w:sz w:val="18"/>
-                <w:szCs w:val="18"/>
-                <w:lang w:val="en-US"/>
-              </w:rPr>
-              <w:t xml:space="preserve">    Parser.search_tweets_by_tags(words, "covid")</w:t>
+              <w:t>/tweets-elonmusk.txt</w:t>
+            </w:r>
+          </w:p>
+          <w:p>
+            <w:pPr>
+              <w:jc w:val="both"/>
+              <w:rPr>
+                <w:sz w:val="18"/>
+                <w:szCs w:val="18"/>
+                <w:lang w:val="en-US"/>
+              </w:rPr>
+            </w:pPr>
+            <w:r>
+              <w:rPr>
+                <w:sz w:val="18"/>
+                <w:szCs w:val="18"/>
+                <w:lang w:val="en-US"/>
+              </w:rPr>
+              <w:t xml:space="preserve">    Parser.get_200_tweets_by_user("</w:t>
+            </w:r>
+            <w:proofErr w:type="spellStart"/>
+            <w:r>
+              <w:rPr>
+                <w:sz w:val="18"/>
+                <w:szCs w:val="18"/>
+                <w:lang w:val="en-US"/>
+              </w:rPr>
+              <w:t>elonmusk</w:t>
+            </w:r>
+            <w:proofErr w:type="spellEnd"/>
+            <w:r>
+              <w:rPr>
+                <w:sz w:val="18"/>
+                <w:szCs w:val="18"/>
+                <w:lang w:val="en-US"/>
+              </w:rPr>
+              <w:t>")</w:t>
             </w:r>
           </w:p>
           <w:p>
@@ -5132,12 +5187,106 @@
                 <w:szCs w:val="18"/>
                 <w:lang w:val="en-US"/>
               </w:rPr>
-              <w:t xml:space="preserve">    # STEP 3</w:t>
-            </w:r>
-          </w:p>
-          <w:p>
-            <w:pPr>
-              <w:jc w:val="both"/>
+              <w:t xml:space="preserve">    </w:t>
+            </w:r>
+            <w:r>
+              <w:rPr>
+                <w:b/>
+                <w:bCs/>
+                <w:sz w:val="18"/>
+                <w:szCs w:val="18"/>
+                <w:lang w:val="en-US"/>
+              </w:rPr>
+              <w:t xml:space="preserve"># </w:t>
+            </w:r>
+            <w:r>
+              <w:rPr>
+                <w:b/>
+                <w:bCs/>
+                <w:sz w:val="18"/>
+                <w:szCs w:val="18"/>
+                <w:lang w:val="en-US"/>
+              </w:rPr>
+              <w:t>STEP 2</w:t>
+            </w:r>
+          </w:p>
+          <w:p>
+            <w:pPr>
+              <w:jc w:val="both"/>
+              <w:rPr>
+                <w:b/>
+                <w:bCs/>
+                <w:i/>
+                <w:iCs/>
+                <w:sz w:val="18"/>
+                <w:szCs w:val="18"/>
+                <w:lang w:val="en-US"/>
+              </w:rPr>
+            </w:pPr>
+            <w:r>
+              <w:rPr>
+                <w:b/>
+                <w:bCs/>
+                <w:i/>
+                <w:iCs/>
+                <w:sz w:val="18"/>
+                <w:szCs w:val="18"/>
+                <w:lang w:val="en-US"/>
+              </w:rPr>
+              <w:t xml:space="preserve">    # Use </w:t>
+            </w:r>
+            <w:proofErr w:type="spellStart"/>
+            <w:r>
+              <w:rPr>
+                <w:b/>
+                <w:bCs/>
+                <w:i/>
+                <w:iCs/>
+                <w:sz w:val="18"/>
+                <w:szCs w:val="18"/>
+                <w:lang w:val="en-US"/>
+              </w:rPr>
+              <w:t>tweepy</w:t>
+            </w:r>
+            <w:proofErr w:type="spellEnd"/>
+            <w:r>
+              <w:rPr>
+                <w:b/>
+                <w:bCs/>
+                <w:i/>
+                <w:iCs/>
+                <w:sz w:val="18"/>
+                <w:szCs w:val="18"/>
+                <w:lang w:val="en-US"/>
+              </w:rPr>
+              <w:t xml:space="preserve"> to fetch some tweeter data</w:t>
+            </w:r>
+            <w:r>
+              <w:rPr>
+                <w:b/>
+                <w:bCs/>
+                <w:i/>
+                <w:iCs/>
+                <w:sz w:val="18"/>
+                <w:szCs w:val="18"/>
+                <w:lang w:val="en-US"/>
+              </w:rPr>
+              <w:t xml:space="preserve"> and save </w:t>
+            </w:r>
+            <w:r>
+              <w:rPr>
+                <w:b/>
+                <w:bCs/>
+                <w:i/>
+                <w:iCs/>
+                <w:sz w:val="18"/>
+                <w:szCs w:val="18"/>
+                <w:lang w:val="en-US"/>
+              </w:rPr>
+              <w:t xml:space="preserve">as </w:t>
+            </w:r>
+            <w:proofErr w:type="spellStart"/>
+            <w:r>
               <w:rPr>
                 <w:b/>
                 <w:bCs/>
@@ -5148,43 +5297,9 @@
                 <w:szCs w:val="18"/>
                 <w:lang w:val="en-US"/>
               </w:rPr>
-            </w:pPr>
-            <w:r>
-              <w:rPr>
-                <w:b/>
-                <w:bCs/>
-                <w:i/>
-                <w:iCs/>
-                <w:sz w:val="18"/>
-                <w:szCs w:val="18"/>
-                <w:lang w:val="en-US"/>
-              </w:rPr>
-              <w:t xml:space="preserve">    # Parse trump tweets downloaded from Kaggle</w:t>
-            </w:r>
-            <w:r>
-              <w:rPr>
-                <w:b/>
-                <w:bCs/>
-                <w:i/>
-                <w:iCs/>
-                <w:sz w:val="18"/>
-                <w:szCs w:val="18"/>
-                <w:lang w:val="en-US"/>
-              </w:rPr>
-              <w:t xml:space="preserve"> and save </w:t>
-            </w:r>
-            <w:r>
-              <w:rPr>
-                <w:b/>
-                <w:bCs/>
-                <w:i/>
-                <w:iCs/>
-                <w:sz w:val="18"/>
-                <w:szCs w:val="18"/>
-                <w:lang w:val="en-US"/>
-              </w:rPr>
-              <w:t xml:space="preserve">as </w:t>
-            </w:r>
+              <w:t>tweets_raw</w:t>
+            </w:r>
+            <w:proofErr w:type="spellEnd"/>
             <w:r>
               <w:rPr>
                 <w:b/>
@@ -5196,25 +5311,215 @@
                 <w:szCs w:val="18"/>
                 <w:lang w:val="en-US"/>
               </w:rPr>
-              <w:t>tweets_raw/trump-tweets.txt</w:t>
-            </w:r>
-          </w:p>
-          <w:p>
-            <w:pPr>
-              <w:jc w:val="both"/>
-              <w:rPr>
-                <w:sz w:val="18"/>
-                <w:szCs w:val="18"/>
-                <w:lang w:val="en-US"/>
-              </w:rPr>
-            </w:pPr>
-            <w:r>
-              <w:rPr>
-                <w:sz w:val="18"/>
-                <w:szCs w:val="18"/>
-                <w:lang w:val="en-US"/>
-              </w:rPr>
-              <w:t xml:space="preserve">    Parser.parse_trump_dataset()</w:t>
+              <w:t>/db-covid.txt</w:t>
+            </w:r>
+          </w:p>
+          <w:p>
+            <w:pPr>
+              <w:jc w:val="both"/>
+              <w:rPr>
+                <w:sz w:val="18"/>
+                <w:szCs w:val="18"/>
+                <w:lang w:val="en-US"/>
+              </w:rPr>
+            </w:pPr>
+            <w:r>
+              <w:rPr>
+                <w:sz w:val="18"/>
+                <w:szCs w:val="18"/>
+                <w:lang w:val="en-US"/>
+              </w:rPr>
+              <w:t xml:space="preserve">    words = ["covid", "vaccine", "covid-19", "quarantine", "restrictions", "</w:t>
+            </w:r>
+            <w:proofErr w:type="spellStart"/>
+            <w:r>
+              <w:rPr>
+                <w:sz w:val="18"/>
+                <w:szCs w:val="18"/>
+                <w:lang w:val="en-US"/>
+              </w:rPr>
+              <w:t>phizer</w:t>
+            </w:r>
+            <w:proofErr w:type="spellEnd"/>
+            <w:r>
+              <w:rPr>
+                <w:sz w:val="18"/>
+                <w:szCs w:val="18"/>
+                <w:lang w:val="en-US"/>
+              </w:rPr>
+              <w:t>", "</w:t>
+            </w:r>
+            <w:proofErr w:type="spellStart"/>
+            <w:r>
+              <w:rPr>
+                <w:sz w:val="18"/>
+                <w:szCs w:val="18"/>
+                <w:lang w:val="en-US"/>
+              </w:rPr>
+              <w:t>moderna</w:t>
+            </w:r>
+            <w:proofErr w:type="spellEnd"/>
+            <w:r>
+              <w:rPr>
+                <w:sz w:val="18"/>
+                <w:szCs w:val="18"/>
+                <w:lang w:val="en-US"/>
+              </w:rPr>
+              <w:t>", "</w:t>
+            </w:r>
+            <w:proofErr w:type="spellStart"/>
+            <w:r>
+              <w:rPr>
+                <w:sz w:val="18"/>
+                <w:szCs w:val="18"/>
+                <w:lang w:val="en-US"/>
+              </w:rPr>
+              <w:t>astrazeneca</w:t>
+            </w:r>
+            <w:proofErr w:type="spellEnd"/>
+            <w:r>
+              <w:rPr>
+                <w:sz w:val="18"/>
+                <w:szCs w:val="18"/>
+                <w:lang w:val="en-US"/>
+              </w:rPr>
+              <w:t>",</w:t>
+            </w:r>
+          </w:p>
+          <w:p>
+            <w:pPr>
+              <w:jc w:val="both"/>
+              <w:rPr>
+                <w:sz w:val="18"/>
+                <w:szCs w:val="18"/>
+                <w:lang w:val="en-US"/>
+              </w:rPr>
+            </w:pPr>
+            <w:r>
+              <w:rPr>
+                <w:sz w:val="18"/>
+                <w:szCs w:val="18"/>
+                <w:lang w:val="en-US"/>
+              </w:rPr>
+              <w:t xml:space="preserve">             "fake covid", "</w:t>
+            </w:r>
+            <w:proofErr w:type="spellStart"/>
+            <w:r>
+              <w:rPr>
+                <w:sz w:val="18"/>
+                <w:szCs w:val="18"/>
+                <w:lang w:val="en-US"/>
+              </w:rPr>
+              <w:t>wuhan</w:t>
+            </w:r>
+            <w:proofErr w:type="spellEnd"/>
+            <w:r>
+              <w:rPr>
+                <w:sz w:val="18"/>
+                <w:szCs w:val="18"/>
+                <w:lang w:val="en-US"/>
+              </w:rPr>
+              <w:t>", "coronavirus", "health", "pandemic", "virus", "corona", "</w:t>
+            </w:r>
+            <w:proofErr w:type="spellStart"/>
+            <w:r>
+              <w:rPr>
+                <w:sz w:val="18"/>
+                <w:szCs w:val="18"/>
+                <w:lang w:val="en-US"/>
+              </w:rPr>
+              <w:t>stayhome</w:t>
+            </w:r>
+            <w:proofErr w:type="spellEnd"/>
+            <w:r>
+              <w:rPr>
+                <w:sz w:val="18"/>
+                <w:szCs w:val="18"/>
+                <w:lang w:val="en-US"/>
+              </w:rPr>
+              <w:t>", "lockdown",</w:t>
+            </w:r>
+          </w:p>
+          <w:p>
+            <w:pPr>
+              <w:jc w:val="both"/>
+              <w:rPr>
+                <w:sz w:val="18"/>
+                <w:szCs w:val="18"/>
+                <w:lang w:val="en-US"/>
+              </w:rPr>
+            </w:pPr>
+            <w:r>
+              <w:rPr>
+                <w:sz w:val="18"/>
+                <w:szCs w:val="18"/>
+                <w:lang w:val="en-US"/>
+              </w:rPr>
+              <w:t xml:space="preserve">             "unvaccinated", "omicron", "sars-cov-2", "death", "antibodies", "</w:t>
+            </w:r>
+            <w:proofErr w:type="spellStart"/>
+            <w:r>
+              <w:rPr>
+                <w:sz w:val="18"/>
+                <w:szCs w:val="18"/>
+                <w:lang w:val="en-US"/>
+              </w:rPr>
+              <w:t>plandemic</w:t>
+            </w:r>
+            <w:proofErr w:type="spellEnd"/>
+            <w:r>
+              <w:rPr>
+                <w:sz w:val="18"/>
+                <w:szCs w:val="18"/>
+                <w:lang w:val="en-US"/>
+              </w:rPr>
+              <w:t>"]</w:t>
+            </w:r>
+          </w:p>
+          <w:p>
+            <w:pPr>
+              <w:jc w:val="both"/>
+              <w:rPr>
+                <w:sz w:val="18"/>
+                <w:szCs w:val="18"/>
+                <w:lang w:val="en-US"/>
+              </w:rPr>
+            </w:pPr>
+          </w:p>
+          <w:p>
+            <w:pPr>
+              <w:jc w:val="both"/>
+              <w:rPr>
+                <w:sz w:val="18"/>
+                <w:szCs w:val="18"/>
+                <w:lang w:val="en-US"/>
+              </w:rPr>
+            </w:pPr>
+            <w:r>
+              <w:rPr>
+                <w:sz w:val="18"/>
+                <w:szCs w:val="18"/>
+                <w:lang w:val="en-US"/>
+              </w:rPr>
+              <w:t xml:space="preserve">    </w:t>
+            </w:r>
+            <w:proofErr w:type="spellStart"/>
+            <w:r>
+              <w:rPr>
+                <w:sz w:val="18"/>
+                <w:szCs w:val="18"/>
+                <w:lang w:val="en-US"/>
+              </w:rPr>
+              <w:t>Parser.search_tweets_by_tags</w:t>
+            </w:r>
+            <w:proofErr w:type="spellEnd"/>
+            <w:r>
+              <w:rPr>
+                <w:sz w:val="18"/>
+                <w:szCs w:val="18"/>
+                <w:lang w:val="en-US"/>
+              </w:rPr>
+              <w:t>(words, "covid")</w:t>
             </w:r>
           </w:p>
           <w:p>
@@ -5246,7 +5551,7 @@
                 <w:szCs w:val="18"/>
                 <w:lang w:val="en-US"/>
               </w:rPr>
-              <w:t xml:space="preserve">    # STEP 4</w:t>
+              <w:t xml:space="preserve">    # STEP 3</w:t>
             </w:r>
           </w:p>
           <w:p>
@@ -5257,6 +5562,7 @@
                 <w:bCs/>
                 <w:i/>
                 <w:iCs/>
+                <w:color w:val="FF0000"/>
                 <w:sz w:val="18"/>
                 <w:szCs w:val="18"/>
                 <w:lang w:val="en-US"/>
@@ -5272,7 +5578,7 @@
                 <w:szCs w:val="18"/>
                 <w:lang w:val="en-US"/>
               </w:rPr>
-              <w:t xml:space="preserve">    # From raw tweets create databases which will be provided as input for d</w:t>
+              <w:t xml:space="preserve">    # Parse trump tweets downloaded from Kaggle</w:t>
             </w:r>
             <w:r>
               <w:rPr>
@@ -5284,7 +5590,7 @@
                 <w:szCs w:val="18"/>
                 <w:lang w:val="en-US"/>
               </w:rPr>
-              <w:t>E</w:t>
+              <w:t xml:space="preserve"> and save </w:t>
             </w:r>
             <w:r>
               <w:rPr>
@@ -5296,6 +5602,152 @@
                 <w:szCs w:val="18"/>
                 <w:lang w:val="en-US"/>
               </w:rPr>
+              <w:t xml:space="preserve">as </w:t>
+            </w:r>
+            <w:proofErr w:type="spellStart"/>
+            <w:r>
+              <w:rPr>
+                <w:b/>
+                <w:bCs/>
+                <w:i/>
+                <w:iCs/>
+                <w:color w:val="FF0000"/>
+                <w:sz w:val="18"/>
+                <w:szCs w:val="18"/>
+                <w:lang w:val="en-US"/>
+              </w:rPr>
+              <w:t>tweets_raw</w:t>
+            </w:r>
+            <w:proofErr w:type="spellEnd"/>
+            <w:r>
+              <w:rPr>
+                <w:b/>
+                <w:bCs/>
+                <w:i/>
+                <w:iCs/>
+                <w:color w:val="FF0000"/>
+                <w:sz w:val="18"/>
+                <w:szCs w:val="18"/>
+                <w:lang w:val="en-US"/>
+              </w:rPr>
+              <w:t>/trump-tweets.txt</w:t>
+            </w:r>
+          </w:p>
+          <w:p>
+            <w:pPr>
+              <w:jc w:val="both"/>
+              <w:rPr>
+                <w:sz w:val="18"/>
+                <w:szCs w:val="18"/>
+                <w:lang w:val="en-US"/>
+              </w:rPr>
+            </w:pPr>
+            <w:r>
+              <w:rPr>
+                <w:sz w:val="18"/>
+                <w:szCs w:val="18"/>
+                <w:lang w:val="en-US"/>
+              </w:rPr>
+              <w:t xml:space="preserve">    </w:t>
+            </w:r>
+            <w:proofErr w:type="spellStart"/>
+            <w:r>
+              <w:rPr>
+                <w:sz w:val="18"/>
+                <w:szCs w:val="18"/>
+                <w:lang w:val="en-US"/>
+              </w:rPr>
+              <w:t>Parser.parse_trump_dataset</w:t>
+            </w:r>
+            <w:proofErr w:type="spellEnd"/>
+            <w:r>
+              <w:rPr>
+                <w:sz w:val="18"/>
+                <w:szCs w:val="18"/>
+                <w:lang w:val="en-US"/>
+              </w:rPr>
+              <w:t>()</w:t>
+            </w:r>
+          </w:p>
+          <w:p>
+            <w:pPr>
+              <w:jc w:val="both"/>
+              <w:rPr>
+                <w:sz w:val="18"/>
+                <w:szCs w:val="18"/>
+                <w:lang w:val="en-US"/>
+              </w:rPr>
+            </w:pPr>
+          </w:p>
+          <w:p>
+            <w:pPr>
+              <w:jc w:val="both"/>
+              <w:rPr>
+                <w:b/>
+                <w:bCs/>
+                <w:sz w:val="18"/>
+                <w:szCs w:val="18"/>
+                <w:lang w:val="en-US"/>
+              </w:rPr>
+            </w:pPr>
+            <w:r>
+              <w:rPr>
+                <w:b/>
+                <w:bCs/>
+                <w:sz w:val="18"/>
+                <w:szCs w:val="18"/>
+                <w:lang w:val="en-US"/>
+              </w:rPr>
+              <w:t xml:space="preserve">    # STEP 4</w:t>
+            </w:r>
+          </w:p>
+          <w:p>
+            <w:pPr>
+              <w:jc w:val="both"/>
+              <w:rPr>
+                <w:b/>
+                <w:bCs/>
+                <w:i/>
+                <w:iCs/>
+                <w:sz w:val="18"/>
+                <w:szCs w:val="18"/>
+                <w:lang w:val="en-US"/>
+              </w:rPr>
+            </w:pPr>
+            <w:r>
+              <w:rPr>
+                <w:b/>
+                <w:bCs/>
+                <w:i/>
+                <w:iCs/>
+                <w:sz w:val="18"/>
+                <w:szCs w:val="18"/>
+                <w:lang w:val="en-US"/>
+              </w:rPr>
+              <w:t xml:space="preserve">    # From raw tweets create databases which will be provided as input for d</w:t>
+            </w:r>
+            <w:r>
+              <w:rPr>
+                <w:b/>
+                <w:bCs/>
+                <w:i/>
+                <w:iCs/>
+                <w:sz w:val="18"/>
+                <w:szCs w:val="18"/>
+                <w:lang w:val="en-US"/>
+              </w:rPr>
+              <w:t>E</w:t>
+            </w:r>
+            <w:r>
+              <w:rPr>
+                <w:b/>
+                <w:bCs/>
+                <w:i/>
+                <w:iCs/>
+                <w:sz w:val="18"/>
+                <w:szCs w:val="18"/>
+                <w:lang w:val="en-US"/>
+              </w:rPr>
               <w:t>clat algorithm</w:t>
             </w:r>
           </w:p>
@@ -5314,171 +5766,603 @@
                 <w:szCs w:val="18"/>
                 <w:lang w:val="en-US"/>
               </w:rPr>
-              <w:t xml:space="preserve">    input_path = r"tweets_raw/db-covid.txt"</w:t>
-            </w:r>
-          </w:p>
-          <w:p>
-            <w:pPr>
-              <w:jc w:val="both"/>
-              <w:rPr>
-                <w:sz w:val="18"/>
-                <w:szCs w:val="18"/>
-                <w:lang w:val="en-US"/>
-              </w:rPr>
-            </w:pPr>
-            <w:r>
-              <w:rPr>
-                <w:sz w:val="18"/>
-                <w:szCs w:val="18"/>
-                <w:lang w:val="en-US"/>
-              </w:rPr>
-              <w:t xml:space="preserve">    output_filename = "../input_data/covid-transactions.txt"</w:t>
-            </w:r>
-          </w:p>
-          <w:p>
-            <w:pPr>
-              <w:jc w:val="both"/>
-              <w:rPr>
-                <w:sz w:val="18"/>
-                <w:szCs w:val="18"/>
-                <w:lang w:val="en-US"/>
-              </w:rPr>
-            </w:pPr>
-            <w:r>
-              <w:rPr>
-                <w:sz w:val="18"/>
-                <w:szCs w:val="18"/>
-                <w:lang w:val="en-US"/>
-              </w:rPr>
-              <w:t xml:space="preserve">    Parser(input_file=input_path, output_file=output_filename)</w:t>
-            </w:r>
-          </w:p>
-          <w:p>
-            <w:pPr>
-              <w:jc w:val="both"/>
-              <w:rPr>
-                <w:sz w:val="18"/>
-                <w:szCs w:val="18"/>
-                <w:lang w:val="en-US"/>
-              </w:rPr>
-            </w:pPr>
-          </w:p>
-          <w:p>
-            <w:pPr>
-              <w:jc w:val="both"/>
-              <w:rPr>
-                <w:sz w:val="18"/>
-                <w:szCs w:val="18"/>
-                <w:lang w:val="en-US"/>
-              </w:rPr>
-            </w:pPr>
-            <w:r>
-              <w:rPr>
-                <w:sz w:val="18"/>
-                <w:szCs w:val="18"/>
-                <w:lang w:val="en-US"/>
-              </w:rPr>
-              <w:t xml:space="preserve">    input_path = r"tweets_raw/tweets-elonmusk.txt"</w:t>
-            </w:r>
-          </w:p>
-          <w:p>
-            <w:pPr>
-              <w:jc w:val="both"/>
-              <w:rPr>
-                <w:sz w:val="18"/>
-                <w:szCs w:val="18"/>
-                <w:lang w:val="en-US"/>
-              </w:rPr>
-            </w:pPr>
-            <w:r>
-              <w:rPr>
-                <w:sz w:val="18"/>
-                <w:szCs w:val="18"/>
-                <w:lang w:val="en-US"/>
-              </w:rPr>
-              <w:t xml:space="preserve">    output_filename = "../input_data/elonmusk-transactions.txt"</w:t>
-            </w:r>
-          </w:p>
-          <w:p>
-            <w:pPr>
-              <w:jc w:val="both"/>
-              <w:rPr>
-                <w:sz w:val="18"/>
-                <w:szCs w:val="18"/>
-                <w:lang w:val="en-US"/>
-              </w:rPr>
-            </w:pPr>
-            <w:r>
-              <w:rPr>
-                <w:sz w:val="18"/>
-                <w:szCs w:val="18"/>
-                <w:lang w:val="en-US"/>
-              </w:rPr>
-              <w:t xml:space="preserve">    Parser(input_file=input_path, output_file=output_filename)</w:t>
-            </w:r>
-          </w:p>
-          <w:p>
-            <w:pPr>
-              <w:jc w:val="both"/>
-              <w:rPr>
-                <w:sz w:val="18"/>
-                <w:szCs w:val="18"/>
-                <w:lang w:val="en-US"/>
-              </w:rPr>
-            </w:pPr>
-          </w:p>
-          <w:p>
-            <w:pPr>
-              <w:jc w:val="both"/>
-              <w:rPr>
-                <w:sz w:val="18"/>
-                <w:szCs w:val="18"/>
-                <w:lang w:val="en-US"/>
-              </w:rPr>
-            </w:pPr>
-            <w:r>
-              <w:rPr>
-                <w:sz w:val="18"/>
-                <w:szCs w:val="18"/>
-                <w:lang w:val="en-US"/>
-              </w:rPr>
-              <w:t xml:space="preserve">    input_path = r"tweets_raw/trump-tweets.txt"</w:t>
-            </w:r>
-          </w:p>
-          <w:p>
-            <w:pPr>
-              <w:jc w:val="both"/>
-              <w:rPr>
-                <w:sz w:val="18"/>
-                <w:szCs w:val="18"/>
-                <w:lang w:val="en-US"/>
-              </w:rPr>
-            </w:pPr>
-            <w:r>
-              <w:rPr>
-                <w:sz w:val="18"/>
-                <w:szCs w:val="18"/>
-                <w:lang w:val="en-US"/>
-              </w:rPr>
-              <w:t xml:space="preserve">    output_filename = "../input_data/trump-transactions.txt"</w:t>
-            </w:r>
-          </w:p>
-          <w:p>
-            <w:pPr>
-              <w:jc w:val="both"/>
-              <w:rPr>
-                <w:sz w:val="18"/>
-                <w:szCs w:val="18"/>
-                <w:lang w:val="en-US"/>
-              </w:rPr>
-            </w:pPr>
-            <w:r>
-              <w:rPr>
-                <w:sz w:val="18"/>
-                <w:szCs w:val="18"/>
-                <w:lang w:val="en-US"/>
-              </w:rPr>
-              <w:t xml:space="preserve">    Parser(input_file=input_path, output_file=output_filename)</w:t>
+              <w:t xml:space="preserve">    </w:t>
+            </w:r>
+            <w:proofErr w:type="spellStart"/>
+            <w:r>
+              <w:rPr>
+                <w:sz w:val="18"/>
+                <w:szCs w:val="18"/>
+                <w:lang w:val="en-US"/>
+              </w:rPr>
+              <w:t>input_path</w:t>
+            </w:r>
+            <w:proofErr w:type="spellEnd"/>
+            <w:r>
+              <w:rPr>
+                <w:sz w:val="18"/>
+                <w:szCs w:val="18"/>
+                <w:lang w:val="en-US"/>
+              </w:rPr>
+              <w:t xml:space="preserve"> = </w:t>
+            </w:r>
+            <w:proofErr w:type="spellStart"/>
+            <w:r>
+              <w:rPr>
+                <w:sz w:val="18"/>
+                <w:szCs w:val="18"/>
+                <w:lang w:val="en-US"/>
+              </w:rPr>
+              <w:t>r"tweets_raw</w:t>
+            </w:r>
+            <w:proofErr w:type="spellEnd"/>
+            <w:r>
+              <w:rPr>
+                <w:sz w:val="18"/>
+                <w:szCs w:val="18"/>
+                <w:lang w:val="en-US"/>
+              </w:rPr>
+              <w:t>/db-covid.txt"</w:t>
+            </w:r>
+          </w:p>
+          <w:p>
+            <w:pPr>
+              <w:jc w:val="both"/>
+              <w:rPr>
+                <w:sz w:val="18"/>
+                <w:szCs w:val="18"/>
+                <w:lang w:val="en-US"/>
+              </w:rPr>
+            </w:pPr>
+            <w:r>
+              <w:rPr>
+                <w:sz w:val="18"/>
+                <w:szCs w:val="18"/>
+                <w:lang w:val="en-US"/>
+              </w:rPr>
+              <w:t xml:space="preserve">    </w:t>
+            </w:r>
+            <w:proofErr w:type="spellStart"/>
+            <w:r>
+              <w:rPr>
+                <w:sz w:val="18"/>
+                <w:szCs w:val="18"/>
+                <w:lang w:val="en-US"/>
+              </w:rPr>
+              <w:t>output_filename</w:t>
+            </w:r>
+            <w:proofErr w:type="spellEnd"/>
+            <w:r>
+              <w:rPr>
+                <w:sz w:val="18"/>
+                <w:szCs w:val="18"/>
+                <w:lang w:val="en-US"/>
+              </w:rPr>
+              <w:t xml:space="preserve"> = "../</w:t>
+            </w:r>
+            <w:proofErr w:type="spellStart"/>
+            <w:r>
+              <w:rPr>
+                <w:sz w:val="18"/>
+                <w:szCs w:val="18"/>
+                <w:lang w:val="en-US"/>
+              </w:rPr>
+              <w:t>input_data</w:t>
+            </w:r>
+            <w:proofErr w:type="spellEnd"/>
+            <w:r>
+              <w:rPr>
+                <w:sz w:val="18"/>
+                <w:szCs w:val="18"/>
+                <w:lang w:val="en-US"/>
+              </w:rPr>
+              <w:t>/covid-transactions.txt"</w:t>
+            </w:r>
+          </w:p>
+          <w:p>
+            <w:pPr>
+              <w:jc w:val="both"/>
+              <w:rPr>
+                <w:sz w:val="18"/>
+                <w:szCs w:val="18"/>
+                <w:lang w:val="en-US"/>
+              </w:rPr>
+            </w:pPr>
+            <w:r>
+              <w:rPr>
+                <w:sz w:val="18"/>
+                <w:szCs w:val="18"/>
+                <w:lang w:val="en-US"/>
+              </w:rPr>
+              <w:t xml:space="preserve">    Parser(</w:t>
+            </w:r>
+            <w:proofErr w:type="spellStart"/>
+            <w:r>
+              <w:rPr>
+                <w:sz w:val="18"/>
+                <w:szCs w:val="18"/>
+                <w:lang w:val="en-US"/>
+              </w:rPr>
+              <w:t>input_file</w:t>
+            </w:r>
+            <w:proofErr w:type="spellEnd"/>
+            <w:r>
+              <w:rPr>
+                <w:sz w:val="18"/>
+                <w:szCs w:val="18"/>
+                <w:lang w:val="en-US"/>
+              </w:rPr>
+              <w:t>=</w:t>
+            </w:r>
+            <w:proofErr w:type="spellStart"/>
+            <w:r>
+              <w:rPr>
+                <w:sz w:val="18"/>
+                <w:szCs w:val="18"/>
+                <w:lang w:val="en-US"/>
+              </w:rPr>
+              <w:t>input_path</w:t>
+            </w:r>
+            <w:proofErr w:type="spellEnd"/>
+            <w:r>
+              <w:rPr>
+                <w:sz w:val="18"/>
+                <w:szCs w:val="18"/>
+                <w:lang w:val="en-US"/>
+              </w:rPr>
+              <w:t xml:space="preserve">, </w:t>
+            </w:r>
+            <w:proofErr w:type="spellStart"/>
+            <w:r>
+              <w:rPr>
+                <w:sz w:val="18"/>
+                <w:szCs w:val="18"/>
+                <w:lang w:val="en-US"/>
+              </w:rPr>
+              <w:t>output_file</w:t>
+            </w:r>
+            <w:proofErr w:type="spellEnd"/>
+            <w:r>
+              <w:rPr>
+                <w:sz w:val="18"/>
+                <w:szCs w:val="18"/>
+                <w:lang w:val="en-US"/>
+              </w:rPr>
+              <w:t>=</w:t>
+            </w:r>
+            <w:proofErr w:type="spellStart"/>
+            <w:r>
+              <w:rPr>
+                <w:sz w:val="18"/>
+                <w:szCs w:val="18"/>
+                <w:lang w:val="en-US"/>
+              </w:rPr>
+              <w:t>output_filename</w:t>
+            </w:r>
+            <w:proofErr w:type="spellEnd"/>
+            <w:r>
+              <w:rPr>
+                <w:sz w:val="18"/>
+                <w:szCs w:val="18"/>
+                <w:lang w:val="en-US"/>
+              </w:rPr>
+              <w:t>)</w:t>
+            </w:r>
+          </w:p>
+          <w:p>
+            <w:pPr>
+              <w:jc w:val="both"/>
+              <w:rPr>
+                <w:sz w:val="18"/>
+                <w:szCs w:val="18"/>
+                <w:lang w:val="en-US"/>
+              </w:rPr>
+            </w:pPr>
+          </w:p>
+          <w:p>
+            <w:pPr>
+              <w:jc w:val="both"/>
+              <w:rPr>
+                <w:sz w:val="18"/>
+                <w:szCs w:val="18"/>
+                <w:lang w:val="en-US"/>
+              </w:rPr>
+            </w:pPr>
+            <w:r>
+              <w:rPr>
+                <w:sz w:val="18"/>
+                <w:szCs w:val="18"/>
+                <w:lang w:val="en-US"/>
+              </w:rPr>
+              <w:t xml:space="preserve">    </w:t>
+            </w:r>
+            <w:proofErr w:type="spellStart"/>
+            <w:r>
+              <w:rPr>
+                <w:sz w:val="18"/>
+                <w:szCs w:val="18"/>
+                <w:lang w:val="en-US"/>
+              </w:rPr>
+              <w:t>input_path</w:t>
+            </w:r>
+            <w:proofErr w:type="spellEnd"/>
+            <w:r>
+              <w:rPr>
+                <w:sz w:val="18"/>
+                <w:szCs w:val="18"/>
+                <w:lang w:val="en-US"/>
+              </w:rPr>
+              <w:t xml:space="preserve"> = </w:t>
+            </w:r>
+            <w:proofErr w:type="spellStart"/>
+            <w:r>
+              <w:rPr>
+                <w:sz w:val="18"/>
+                <w:szCs w:val="18"/>
+                <w:lang w:val="en-US"/>
+              </w:rPr>
+              <w:t>r"tweets_raw</w:t>
+            </w:r>
+            <w:proofErr w:type="spellEnd"/>
+            <w:r>
+              <w:rPr>
+                <w:sz w:val="18"/>
+                <w:szCs w:val="18"/>
+                <w:lang w:val="en-US"/>
+              </w:rPr>
+              <w:t>/tweets-elonmusk.txt"</w:t>
+            </w:r>
+          </w:p>
+          <w:p>
+            <w:pPr>
+              <w:jc w:val="both"/>
+              <w:rPr>
+                <w:sz w:val="18"/>
+                <w:szCs w:val="18"/>
+                <w:lang w:val="en-US"/>
+              </w:rPr>
+            </w:pPr>
+            <w:r>
+              <w:rPr>
+                <w:sz w:val="18"/>
+                <w:szCs w:val="18"/>
+                <w:lang w:val="en-US"/>
+              </w:rPr>
+              <w:t xml:space="preserve">    </w:t>
+            </w:r>
+            <w:proofErr w:type="spellStart"/>
+            <w:r>
+              <w:rPr>
+                <w:sz w:val="18"/>
+                <w:szCs w:val="18"/>
+                <w:lang w:val="en-US"/>
+              </w:rPr>
+              <w:t>output_filename</w:t>
+            </w:r>
+            <w:proofErr w:type="spellEnd"/>
+            <w:r>
+              <w:rPr>
+                <w:sz w:val="18"/>
+                <w:szCs w:val="18"/>
+                <w:lang w:val="en-US"/>
+              </w:rPr>
+              <w:t xml:space="preserve"> = "../</w:t>
+            </w:r>
+            <w:proofErr w:type="spellStart"/>
+            <w:r>
+              <w:rPr>
+                <w:sz w:val="18"/>
+                <w:szCs w:val="18"/>
+                <w:lang w:val="en-US"/>
+              </w:rPr>
+              <w:t>input_data</w:t>
+            </w:r>
+            <w:proofErr w:type="spellEnd"/>
+            <w:r>
+              <w:rPr>
+                <w:sz w:val="18"/>
+                <w:szCs w:val="18"/>
+                <w:lang w:val="en-US"/>
+              </w:rPr>
+              <w:t>/elonmusk-transactions.txt"</w:t>
+            </w:r>
+          </w:p>
+          <w:p>
+            <w:pPr>
+              <w:jc w:val="both"/>
+              <w:rPr>
+                <w:sz w:val="18"/>
+                <w:szCs w:val="18"/>
+                <w:lang w:val="en-US"/>
+              </w:rPr>
+            </w:pPr>
+            <w:r>
+              <w:rPr>
+                <w:sz w:val="18"/>
+                <w:szCs w:val="18"/>
+                <w:lang w:val="en-US"/>
+              </w:rPr>
+              <w:t xml:space="preserve">    Parser(</w:t>
+            </w:r>
+            <w:proofErr w:type="spellStart"/>
+            <w:r>
+              <w:rPr>
+                <w:sz w:val="18"/>
+                <w:szCs w:val="18"/>
+                <w:lang w:val="en-US"/>
+              </w:rPr>
+              <w:t>input_file</w:t>
+            </w:r>
+            <w:proofErr w:type="spellEnd"/>
+            <w:r>
+              <w:rPr>
+                <w:sz w:val="18"/>
+                <w:szCs w:val="18"/>
+                <w:lang w:val="en-US"/>
+              </w:rPr>
+              <w:t>=</w:t>
+            </w:r>
+            <w:proofErr w:type="spellStart"/>
+            <w:r>
+              <w:rPr>
+                <w:sz w:val="18"/>
+                <w:szCs w:val="18"/>
+                <w:lang w:val="en-US"/>
+              </w:rPr>
+              <w:t>input_path</w:t>
+            </w:r>
+            <w:proofErr w:type="spellEnd"/>
+            <w:r>
+              <w:rPr>
+                <w:sz w:val="18"/>
+                <w:szCs w:val="18"/>
+                <w:lang w:val="en-US"/>
+              </w:rPr>
+              <w:t xml:space="preserve">, </w:t>
+            </w:r>
+            <w:proofErr w:type="spellStart"/>
+            <w:r>
+              <w:rPr>
+                <w:sz w:val="18"/>
+                <w:szCs w:val="18"/>
+                <w:lang w:val="en-US"/>
+              </w:rPr>
+              <w:t>output_file</w:t>
+            </w:r>
+            <w:proofErr w:type="spellEnd"/>
+            <w:r>
+              <w:rPr>
+                <w:sz w:val="18"/>
+                <w:szCs w:val="18"/>
+                <w:lang w:val="en-US"/>
+              </w:rPr>
+              <w:t>=</w:t>
+            </w:r>
+            <w:proofErr w:type="spellStart"/>
+            <w:r>
+              <w:rPr>
+                <w:sz w:val="18"/>
+                <w:szCs w:val="18"/>
+                <w:lang w:val="en-US"/>
+              </w:rPr>
+              <w:t>output_filename</w:t>
+            </w:r>
+            <w:proofErr w:type="spellEnd"/>
+            <w:r>
+              <w:rPr>
+                <w:sz w:val="18"/>
+                <w:szCs w:val="18"/>
+                <w:lang w:val="en-US"/>
+              </w:rPr>
+              <w:t>)</w:t>
+            </w:r>
+          </w:p>
+          <w:p>
+            <w:pPr>
+              <w:jc w:val="both"/>
+              <w:rPr>
+                <w:sz w:val="18"/>
+                <w:szCs w:val="18"/>
+                <w:lang w:val="en-US"/>
+              </w:rPr>
+            </w:pPr>
+          </w:p>
+          <w:p>
+            <w:pPr>
+              <w:jc w:val="both"/>
+              <w:rPr>
+                <w:sz w:val="18"/>
+                <w:szCs w:val="18"/>
+                <w:lang w:val="en-US"/>
+              </w:rPr>
+            </w:pPr>
+            <w:r>
+              <w:rPr>
+                <w:sz w:val="18"/>
+                <w:szCs w:val="18"/>
+                <w:lang w:val="en-US"/>
+              </w:rPr>
+              <w:t xml:space="preserve">    </w:t>
+            </w:r>
+            <w:proofErr w:type="spellStart"/>
+            <w:r>
+              <w:rPr>
+                <w:sz w:val="18"/>
+                <w:szCs w:val="18"/>
+                <w:lang w:val="en-US"/>
+              </w:rPr>
+              <w:t>input_path</w:t>
+            </w:r>
+            <w:proofErr w:type="spellEnd"/>
+            <w:r>
+              <w:rPr>
+                <w:sz w:val="18"/>
+                <w:szCs w:val="18"/>
+                <w:lang w:val="en-US"/>
+              </w:rPr>
+              <w:t xml:space="preserve"> = </w:t>
+            </w:r>
+            <w:proofErr w:type="spellStart"/>
+            <w:r>
+              <w:rPr>
+                <w:sz w:val="18"/>
+                <w:szCs w:val="18"/>
+                <w:lang w:val="en-US"/>
+              </w:rPr>
+              <w:t>r"tweets_raw</w:t>
+            </w:r>
+            <w:proofErr w:type="spellEnd"/>
+            <w:r>
+              <w:rPr>
+                <w:sz w:val="18"/>
+                <w:szCs w:val="18"/>
+                <w:lang w:val="en-US"/>
+              </w:rPr>
+              <w:t>/trump-tweets.txt"</w:t>
+            </w:r>
+          </w:p>
+          <w:p>
+            <w:pPr>
+              <w:jc w:val="both"/>
+              <w:rPr>
+                <w:sz w:val="18"/>
+                <w:szCs w:val="18"/>
+                <w:lang w:val="en-US"/>
+              </w:rPr>
+            </w:pPr>
+            <w:r>
+              <w:rPr>
+                <w:sz w:val="18"/>
+                <w:szCs w:val="18"/>
+                <w:lang w:val="en-US"/>
+              </w:rPr>
+              <w:t xml:space="preserve">    </w:t>
+            </w:r>
+            <w:proofErr w:type="spellStart"/>
+            <w:r>
+              <w:rPr>
+                <w:sz w:val="18"/>
+                <w:szCs w:val="18"/>
+                <w:lang w:val="en-US"/>
+              </w:rPr>
+              <w:t>output_filename</w:t>
+            </w:r>
+            <w:proofErr w:type="spellEnd"/>
+            <w:r>
+              <w:rPr>
+                <w:sz w:val="18"/>
+                <w:szCs w:val="18"/>
+                <w:lang w:val="en-US"/>
+              </w:rPr>
+              <w:t xml:space="preserve"> = "../</w:t>
+            </w:r>
+            <w:proofErr w:type="spellStart"/>
+            <w:r>
+              <w:rPr>
+                <w:sz w:val="18"/>
+                <w:szCs w:val="18"/>
+                <w:lang w:val="en-US"/>
+              </w:rPr>
+              <w:t>input_data</w:t>
+            </w:r>
+            <w:proofErr w:type="spellEnd"/>
+            <w:r>
+              <w:rPr>
+                <w:sz w:val="18"/>
+                <w:szCs w:val="18"/>
+                <w:lang w:val="en-US"/>
+              </w:rPr>
+              <w:t>/trump-transactions.txt"</w:t>
+            </w:r>
+          </w:p>
+          <w:p>
+            <w:pPr>
+              <w:jc w:val="both"/>
+              <w:rPr>
+                <w:sz w:val="18"/>
+                <w:szCs w:val="18"/>
+                <w:lang w:val="en-US"/>
+              </w:rPr>
+            </w:pPr>
+            <w:r>
+              <w:rPr>
+                <w:sz w:val="18"/>
+                <w:szCs w:val="18"/>
+                <w:lang w:val="en-US"/>
+              </w:rPr>
+              <w:t xml:space="preserve">    Parser(</w:t>
+            </w:r>
+            <w:proofErr w:type="spellStart"/>
+            <w:r>
+              <w:rPr>
+                <w:sz w:val="18"/>
+                <w:szCs w:val="18"/>
+                <w:lang w:val="en-US"/>
+              </w:rPr>
+              <w:t>input_file</w:t>
+            </w:r>
+            <w:proofErr w:type="spellEnd"/>
+            <w:r>
+              <w:rPr>
+                <w:sz w:val="18"/>
+                <w:szCs w:val="18"/>
+                <w:lang w:val="en-US"/>
+              </w:rPr>
+              <w:t>=</w:t>
+            </w:r>
+            <w:proofErr w:type="spellStart"/>
+            <w:r>
+              <w:rPr>
+                <w:sz w:val="18"/>
+                <w:szCs w:val="18"/>
+                <w:lang w:val="en-US"/>
+              </w:rPr>
+              <w:t>input_path</w:t>
+            </w:r>
+            <w:proofErr w:type="spellEnd"/>
+            <w:r>
+              <w:rPr>
+                <w:sz w:val="18"/>
+                <w:szCs w:val="18"/>
+                <w:lang w:val="en-US"/>
+              </w:rPr>
+              <w:t xml:space="preserve">, </w:t>
+            </w:r>
+            <w:proofErr w:type="spellStart"/>
+            <w:r>
+              <w:rPr>
+                <w:sz w:val="18"/>
+                <w:szCs w:val="18"/>
+                <w:lang w:val="en-US"/>
+              </w:rPr>
+              <w:t>output_file</w:t>
+            </w:r>
+            <w:proofErr w:type="spellEnd"/>
+            <w:r>
+              <w:rPr>
+                <w:sz w:val="18"/>
+                <w:szCs w:val="18"/>
+                <w:lang w:val="en-US"/>
+              </w:rPr>
+              <w:t>=</w:t>
+            </w:r>
+            <w:proofErr w:type="spellStart"/>
+            <w:r>
+              <w:rPr>
+                <w:sz w:val="18"/>
+                <w:szCs w:val="18"/>
+                <w:lang w:val="en-US"/>
+              </w:rPr>
+              <w:t>output_filename</w:t>
+            </w:r>
+            <w:proofErr w:type="spellEnd"/>
+            <w:r>
+              <w:rPr>
+                <w:sz w:val="18"/>
+                <w:szCs w:val="18"/>
+                <w:lang w:val="en-US"/>
+              </w:rPr>
+              <w:t>)</w:t>
             </w:r>
           </w:p>
           <w:p>
@@ -5542,6 +6426,7 @@
         </w:rPr>
         <w:t xml:space="preserve">This file implements class </w:t>
       </w:r>
+      <w:proofErr w:type="spellStart"/>
       <w:r>
         <w:rPr>
           <w:b/>
@@ -5550,6 +6435,7 @@
         </w:rPr>
         <w:t>TransactionDatabase</w:t>
       </w:r>
+      <w:proofErr w:type="spellEnd"/>
       <w:r>
         <w:rPr>
           <w:lang w:val="en-US"/>
@@ -5574,6 +6460,7 @@
         </w:rPr>
         <w:t xml:space="preserve"> along with </w:t>
       </w:r>
+      <w:proofErr w:type="spellStart"/>
       <w:r>
         <w:rPr>
           <w:b/>
@@ -5582,6 +6469,7 @@
         </w:rPr>
         <w:t>min_sup</w:t>
       </w:r>
+      <w:proofErr w:type="spellEnd"/>
       <w:r>
         <w:rPr>
           <w:lang w:val="en-US"/>
@@ -5610,8 +6498,9 @@
           <w:iCs/>
           <w:lang w:val="en-US"/>
         </w:rPr>
-        <w:t>class TransactionDatabase</w:t>
-      </w:r>
+        <w:t xml:space="preserve">class </w:t>
+      </w:r>
+      <w:proofErr w:type="spellStart"/>
       <w:r>
         <w:rPr>
           <w:b/>
@@ -5620,6 +6509,17 @@
           <w:iCs/>
           <w:lang w:val="en-US"/>
         </w:rPr>
+        <w:t>TransactionDatabase</w:t>
+      </w:r>
+      <w:proofErr w:type="spellEnd"/>
+      <w:r>
+        <w:rPr>
+          <w:b/>
+          <w:bCs/>
+          <w:i/>
+          <w:iCs/>
+          <w:lang w:val="en-US"/>
+        </w:rPr>
         <w:t xml:space="preserve"> </w:t>
       </w:r>
       <w:r>
@@ -5648,6 +6548,7 @@
         </w:rPr>
         <w:t xml:space="preserve">def </w:t>
       </w:r>
+      <w:proofErr w:type="spellStart"/>
       <w:r>
         <w:rPr>
           <w:rFonts w:ascii="Consolas" w:hAnsi="Consolas"/>
@@ -5656,6 +6557,7 @@
         </w:rPr>
         <w:t>parse_data_from_file</w:t>
       </w:r>
+      <w:proofErr w:type="spellEnd"/>
       <w:r>
         <w:rPr>
           <w:rFonts w:ascii="Consolas" w:hAnsi="Consolas"/>
@@ -5680,13 +6582,23 @@
         </w:rPr>
         <w:t xml:space="preserve">, </w:t>
       </w:r>
+      <w:proofErr w:type="spellStart"/>
       <w:r>
         <w:rPr>
           <w:rFonts w:ascii="Consolas" w:hAnsi="Consolas"/>
           <w:color w:val="A9B7C6"/>
           <w:lang w:val="en-US"/>
         </w:rPr>
-        <w:t>file_path):</w:t>
+        <w:t>file_path</w:t>
+      </w:r>
+      <w:proofErr w:type="spellEnd"/>
+      <w:r>
+        <w:rPr>
+          <w:rFonts w:ascii="Consolas" w:hAnsi="Consolas"/>
+          <w:color w:val="A9B7C6"/>
+          <w:lang w:val="en-US"/>
+        </w:rPr>
+        <w:t>):</w:t>
       </w:r>
     </w:p>
     <w:p>
@@ -6024,7 +6936,25 @@
                 <w:szCs w:val="18"/>
                 <w:lang w:val="en-US"/>
               </w:rPr>
-              <w:t>{"1": "announces", "2": "australia", "3": "begin", "4": "believe", "5": "bills",…omitted}</w:t>
+              <w:t>{"1": "announces", "2": "</w:t>
+            </w:r>
+            <w:proofErr w:type="spellStart"/>
+            <w:r>
+              <w:rPr>
+                <w:sz w:val="18"/>
+                <w:szCs w:val="18"/>
+                <w:lang w:val="en-US"/>
+              </w:rPr>
+              <w:t>australia</w:t>
+            </w:r>
+            <w:proofErr w:type="spellEnd"/>
+            <w:r>
+              <w:rPr>
+                <w:sz w:val="18"/>
+                <w:szCs w:val="18"/>
+                <w:lang w:val="en-US"/>
+              </w:rPr>
+              <w:t>", "3": "begin", "4": "believe", "5": "bills",…omitted}</w:t>
             </w:r>
           </w:p>
         </w:tc>
@@ -6057,6 +6987,7 @@
         </w:rPr>
         <w:t xml:space="preserve">def </w:t>
       </w:r>
+      <w:proofErr w:type="spellStart"/>
       <w:r>
         <w:rPr>
           <w:rFonts w:ascii="Consolas" w:hAnsi="Consolas"/>
@@ -6065,6 +6996,7 @@
         </w:rPr>
         <w:t>translate_integers_into_words</w:t>
       </w:r>
+      <w:proofErr w:type="spellEnd"/>
       <w:r>
         <w:rPr>
           <w:rFonts w:ascii="Consolas" w:hAnsi="Consolas"/>
@@ -6089,13 +7021,23 @@
         </w:rPr>
         <w:t xml:space="preserve">, </w:t>
       </w:r>
+      <w:proofErr w:type="spellStart"/>
       <w:r>
         <w:rPr>
           <w:rFonts w:ascii="Consolas" w:hAnsi="Consolas"/>
           <w:color w:val="A9B7C6"/>
           <w:lang w:val="en-US"/>
         </w:rPr>
-        <w:t>file_path):</w:t>
+        <w:t>file_path</w:t>
+      </w:r>
+      <w:proofErr w:type="spellEnd"/>
+      <w:r>
+        <w:rPr>
+          <w:rFonts w:ascii="Consolas" w:hAnsi="Consolas"/>
+          <w:color w:val="A9B7C6"/>
+          <w:lang w:val="en-US"/>
+        </w:rPr>
+        <w:t>):</w:t>
       </w:r>
     </w:p>
     <w:p>
@@ -6189,7 +7131,21 @@
         <w:rPr>
           <w:lang w:val="en-US"/>
         </w:rPr>
-        <w:t>frequent itemsets like shown in table below</w:t>
+        <w:t xml:space="preserve">frequent </w:t>
+      </w:r>
+      <w:proofErr w:type="spellStart"/>
+      <w:r>
+        <w:rPr>
+          <w:lang w:val="en-US"/>
+        </w:rPr>
+        <w:t>itemsets</w:t>
+      </w:r>
+      <w:proofErr w:type="spellEnd"/>
+      <w:r>
+        <w:rPr>
+          <w:lang w:val="en-US"/>
+        </w:rPr>
+        <w:t xml:space="preserve"> like shown in table below</w:t>
       </w:r>
       <w:r>
         <w:rPr>
@@ -6550,7 +7506,27 @@
           <w:color w:val="FF0000"/>
           <w:lang w:val="en-US"/>
         </w:rPr>
-        <w:t xml:space="preserve"> DESCRIBE dECLAT ALGORITHM</w:t>
+        <w:t xml:space="preserve"> DESCRIBE </w:t>
+      </w:r>
+      <w:proofErr w:type="spellStart"/>
+      <w:r>
+        <w:rPr>
+          <w:b/>
+          <w:bCs/>
+          <w:color w:val="FF0000"/>
+          <w:lang w:val="en-US"/>
+        </w:rPr>
+        <w:t>dECLAT</w:t>
+      </w:r>
+      <w:proofErr w:type="spellEnd"/>
+      <w:r>
+        <w:rPr>
+          <w:b/>
+          <w:bCs/>
+          <w:color w:val="FF0000"/>
+          <w:lang w:val="en-US"/>
+        </w:rPr>
+        <w:t xml:space="preserve"> ALGORITHM</w:t>
       </w:r>
     </w:p>
     <w:p>
@@ -6672,7 +7648,35 @@
         <w:rPr>
           <w:lang w:val="en-US"/>
         </w:rPr>
-        <w:t>dataset mentioned in section 5 - “All Trump’s Twitter insults (2015-2021)” which is available on Kaggle website. The goal is to preprocess that data, prepare transactional database, make few frequent itemsets mining iterations - providing different minimal support, collect some parameters and visualize results. If possible, we will try to infer something directly from frequent itemsets.</w:t>
+        <w:t xml:space="preserve">dataset mentioned in section 5 - “All Trump’s Twitter insults (2015-2021)” which is available on Kaggle website. The goal is to preprocess that data, prepare transactional database, make few frequent </w:t>
+      </w:r>
+      <w:proofErr w:type="spellStart"/>
+      <w:r>
+        <w:rPr>
+          <w:lang w:val="en-US"/>
+        </w:rPr>
+        <w:t>itemsets</w:t>
+      </w:r>
+      <w:proofErr w:type="spellEnd"/>
+      <w:r>
+        <w:rPr>
+          <w:lang w:val="en-US"/>
+        </w:rPr>
+        <w:t xml:space="preserve"> mining iterations - providing different minimal support, collect some parameters and visualize results. If possible, we will try to infer something directly from frequent </w:t>
+      </w:r>
+      <w:proofErr w:type="spellStart"/>
+      <w:r>
+        <w:rPr>
+          <w:lang w:val="en-US"/>
+        </w:rPr>
+        <w:t>itemsets</w:t>
+      </w:r>
+      <w:proofErr w:type="spellEnd"/>
+      <w:r>
+        <w:rPr>
+          <w:lang w:val="en-US"/>
+        </w:rPr>
+        <w:t>.</w:t>
       </w:r>
     </w:p>
     <w:p>
@@ -6732,7 +7736,29 @@
           <w:iCs/>
           <w:lang w:val="en-US"/>
         </w:rPr>
-        <w:t xml:space="preserve">./dEclatV2/input_data/elonmusk-transactions.txt </w:t>
+        <w:t>./dEclatV2/</w:t>
+      </w:r>
+      <w:proofErr w:type="spellStart"/>
+      <w:r>
+        <w:rPr>
+          <w:b/>
+          <w:bCs/>
+          <w:i/>
+          <w:iCs/>
+          <w:lang w:val="en-US"/>
+        </w:rPr>
+        <w:t>input_data</w:t>
+      </w:r>
+      <w:proofErr w:type="spellEnd"/>
+      <w:r>
+        <w:rPr>
+          <w:b/>
+          <w:bCs/>
+          <w:i/>
+          <w:iCs/>
+          <w:lang w:val="en-US"/>
+        </w:rPr>
+        <w:t xml:space="preserve">/elonmusk-transactions.txt </w:t>
       </w:r>
       <w:r>
         <w:rPr>
@@ -6744,7 +7770,21 @@
         <w:rPr>
           <w:lang w:val="en-US"/>
         </w:rPr>
-        <w:t xml:space="preserve"> – which can be found in github repository</w:t>
+        <w:t xml:space="preserve"> – which can be found in </w:t>
+      </w:r>
+      <w:proofErr w:type="spellStart"/>
+      <w:r>
+        <w:rPr>
+          <w:lang w:val="en-US"/>
+        </w:rPr>
+        <w:t>github</w:t>
+      </w:r>
+      <w:proofErr w:type="spellEnd"/>
+      <w:r>
+        <w:rPr>
+          <w:lang w:val="en-US"/>
+        </w:rPr>
+        <w:t xml:space="preserve"> repository</w:t>
       </w:r>
       <w:r>
         <w:rPr>
@@ -7046,7 +8086,25 @@
                 <w:szCs w:val="18"/>
                 <w:lang w:val="en-US"/>
               </w:rPr>
-              <w:t xml:space="preserve">    input = "../input_data/elonmusk-transactions.txt"</w:t>
+              <w:t xml:space="preserve">    input = "../</w:t>
+            </w:r>
+            <w:proofErr w:type="spellStart"/>
+            <w:r>
+              <w:rPr>
+                <w:sz w:val="18"/>
+                <w:szCs w:val="18"/>
+                <w:lang w:val="en-US"/>
+              </w:rPr>
+              <w:t>input_data</w:t>
+            </w:r>
+            <w:proofErr w:type="spellEnd"/>
+            <w:r>
+              <w:rPr>
+                <w:sz w:val="18"/>
+                <w:szCs w:val="18"/>
+                <w:lang w:val="en-US"/>
+              </w:rPr>
+              <w:t>/elonmusk-transactions.txt"</w:t>
             </w:r>
           </w:p>
           <w:p>
@@ -7162,7 +8220,25 @@
                 <w:szCs w:val="18"/>
                 <w:lang w:val="en-US"/>
               </w:rPr>
-              <w:t xml:space="preserve">    min_supp = 0.05</w:t>
+              <w:t xml:space="preserve">    </w:t>
+            </w:r>
+            <w:proofErr w:type="spellStart"/>
+            <w:r>
+              <w:rPr>
+                <w:sz w:val="18"/>
+                <w:szCs w:val="18"/>
+                <w:lang w:val="en-US"/>
+              </w:rPr>
+              <w:t>min_supp</w:t>
+            </w:r>
+            <w:proofErr w:type="spellEnd"/>
+            <w:r>
+              <w:rPr>
+                <w:sz w:val="18"/>
+                <w:szCs w:val="18"/>
+                <w:lang w:val="en-US"/>
+              </w:rPr>
+              <w:t xml:space="preserve"> = 0.05</w:t>
             </w:r>
           </w:p>
           <w:p>
@@ -7198,40 +8274,10 @@
                 <w:szCs w:val="18"/>
                 <w:lang w:val="en-US"/>
               </w:rPr>
-              <w:t xml:space="preserve">    # We create TransactionDatabase instance using input file</w:t>
-            </w:r>
-          </w:p>
-          <w:p>
-            <w:pPr>
-              <w:jc w:val="both"/>
-              <w:rPr>
-                <w:sz w:val="18"/>
-                <w:szCs w:val="18"/>
-                <w:lang w:val="en-US"/>
-              </w:rPr>
-            </w:pPr>
-            <w:r>
-              <w:rPr>
-                <w:sz w:val="18"/>
-                <w:szCs w:val="18"/>
-                <w:lang w:val="en-US"/>
-              </w:rPr>
-              <w:t xml:space="preserve">    database = TransactionDatabase(file_path=input)</w:t>
-            </w:r>
-          </w:p>
-          <w:p>
-            <w:pPr>
-              <w:jc w:val="both"/>
-              <w:rPr>
-                <w:sz w:val="18"/>
-                <w:szCs w:val="18"/>
-                <w:lang w:val="en-US"/>
-              </w:rPr>
-            </w:pPr>
-          </w:p>
-          <w:p>
-            <w:pPr>
-              <w:jc w:val="both"/>
+              <w:t xml:space="preserve">    # We create </w:t>
+            </w:r>
+            <w:proofErr w:type="spellStart"/>
+            <w:r>
               <w:rPr>
                 <w:b/>
                 <w:bCs/>
@@ -7241,7 +8287,9 @@
                 <w:szCs w:val="18"/>
                 <w:lang w:val="en-US"/>
               </w:rPr>
-            </w:pPr>
+              <w:t>TransactionDatabase</w:t>
+            </w:r>
+            <w:proofErr w:type="spellEnd"/>
             <w:r>
               <w:rPr>
                 <w:b/>
@@ -7252,9 +8300,76 @@
                 <w:szCs w:val="18"/>
                 <w:lang w:val="en-US"/>
               </w:rPr>
-              <w:t xml:space="preserve">    # We create dEclat instance</w:t>
-            </w:r>
-            <w:r>
+              <w:t xml:space="preserve"> instance using input file</w:t>
+            </w:r>
+          </w:p>
+          <w:p>
+            <w:pPr>
+              <w:jc w:val="both"/>
+              <w:rPr>
+                <w:sz w:val="18"/>
+                <w:szCs w:val="18"/>
+                <w:lang w:val="en-US"/>
+              </w:rPr>
+            </w:pPr>
+            <w:r>
+              <w:rPr>
+                <w:sz w:val="18"/>
+                <w:szCs w:val="18"/>
+                <w:lang w:val="en-US"/>
+              </w:rPr>
+              <w:t xml:space="preserve">    database = </w:t>
+            </w:r>
+            <w:proofErr w:type="spellStart"/>
+            <w:r>
+              <w:rPr>
+                <w:sz w:val="18"/>
+                <w:szCs w:val="18"/>
+                <w:lang w:val="en-US"/>
+              </w:rPr>
+              <w:t>TransactionDatabase</w:t>
+            </w:r>
+            <w:proofErr w:type="spellEnd"/>
+            <w:r>
+              <w:rPr>
+                <w:sz w:val="18"/>
+                <w:szCs w:val="18"/>
+                <w:lang w:val="en-US"/>
+              </w:rPr>
+              <w:t>(</w:t>
+            </w:r>
+            <w:proofErr w:type="spellStart"/>
+            <w:r>
+              <w:rPr>
+                <w:sz w:val="18"/>
+                <w:szCs w:val="18"/>
+                <w:lang w:val="en-US"/>
+              </w:rPr>
+              <w:t>file_path</w:t>
+            </w:r>
+            <w:proofErr w:type="spellEnd"/>
+            <w:r>
+              <w:rPr>
+                <w:sz w:val="18"/>
+                <w:szCs w:val="18"/>
+                <w:lang w:val="en-US"/>
+              </w:rPr>
+              <w:t>=input)</w:t>
+            </w:r>
+          </w:p>
+          <w:p>
+            <w:pPr>
+              <w:jc w:val="both"/>
+              <w:rPr>
+                <w:sz w:val="18"/>
+                <w:szCs w:val="18"/>
+                <w:lang w:val="en-US"/>
+              </w:rPr>
+            </w:pPr>
+          </w:p>
+          <w:p>
+            <w:pPr>
+              <w:jc w:val="both"/>
               <w:rPr>
                 <w:b/>
                 <w:bCs/>
@@ -7264,8 +8379,7 @@
                 <w:szCs w:val="18"/>
                 <w:lang w:val="en-US"/>
               </w:rPr>
-              <w:t xml:space="preserve"> and </w:t>
-            </w:r>
+            </w:pPr>
             <w:r>
               <w:rPr>
                 <w:b/>
@@ -7276,58 +8390,9 @@
                 <w:szCs w:val="18"/>
                 <w:lang w:val="en-US"/>
               </w:rPr>
-              <w:t>run algorithm for specified parameters</w:t>
-            </w:r>
-          </w:p>
-          <w:p>
-            <w:pPr>
-              <w:jc w:val="both"/>
-              <w:rPr>
-                <w:sz w:val="18"/>
-                <w:szCs w:val="18"/>
-                <w:lang w:val="en-US"/>
-              </w:rPr>
-            </w:pPr>
-            <w:r>
-              <w:rPr>
-                <w:sz w:val="18"/>
-                <w:szCs w:val="18"/>
-                <w:lang w:val="en-US"/>
-              </w:rPr>
-              <w:t xml:space="preserve">    declat = DEclat()</w:t>
-            </w:r>
-          </w:p>
-          <w:p>
-            <w:pPr>
-              <w:jc w:val="both"/>
-              <w:rPr>
-                <w:sz w:val="18"/>
-                <w:szCs w:val="18"/>
-                <w:lang w:val="en-US"/>
-              </w:rPr>
-            </w:pPr>
-            <w:r>
-              <w:rPr>
-                <w:sz w:val="18"/>
-                <w:szCs w:val="18"/>
-                <w:lang w:val="en-US"/>
-              </w:rPr>
-              <w:t xml:space="preserve">    declat.run_algorithm(output=output, database=database, minsupp=min_supp)</w:t>
-            </w:r>
-          </w:p>
-          <w:p>
-            <w:pPr>
-              <w:jc w:val="both"/>
-              <w:rPr>
-                <w:sz w:val="18"/>
-                <w:szCs w:val="18"/>
-                <w:lang w:val="en-US"/>
-              </w:rPr>
-            </w:pPr>
-          </w:p>
-          <w:p>
-            <w:pPr>
-              <w:jc w:val="both"/>
+              <w:t xml:space="preserve">    # We create dEclat instance</w:t>
+            </w:r>
+            <w:r>
               <w:rPr>
                 <w:b/>
                 <w:bCs/>
@@ -7337,7 +8402,8 @@
                 <w:szCs w:val="18"/>
                 <w:lang w:val="en-US"/>
               </w:rPr>
-            </w:pPr>
+              <w:t xml:space="preserve"> and </w:t>
+            </w:r>
             <w:r>
               <w:rPr>
                 <w:b/>
@@ -7348,25 +8414,115 @@
                 <w:szCs w:val="18"/>
                 <w:lang w:val="en-US"/>
               </w:rPr>
-              <w:t xml:space="preserve">    # We print out statistics</w:t>
-            </w:r>
-          </w:p>
-          <w:p>
-            <w:pPr>
-              <w:jc w:val="both"/>
-              <w:rPr>
-                <w:sz w:val="18"/>
-                <w:szCs w:val="18"/>
-                <w:lang w:val="en-US"/>
-              </w:rPr>
-            </w:pPr>
-            <w:r>
-              <w:rPr>
-                <w:sz w:val="18"/>
-                <w:szCs w:val="18"/>
-                <w:lang w:val="en-US"/>
-              </w:rPr>
-              <w:t xml:space="preserve">    declat.print_stats()</w:t>
+              <w:t>run algorithm for specified parameters</w:t>
+            </w:r>
+          </w:p>
+          <w:p>
+            <w:pPr>
+              <w:jc w:val="both"/>
+              <w:rPr>
+                <w:sz w:val="18"/>
+                <w:szCs w:val="18"/>
+                <w:lang w:val="en-US"/>
+              </w:rPr>
+            </w:pPr>
+            <w:r>
+              <w:rPr>
+                <w:sz w:val="18"/>
+                <w:szCs w:val="18"/>
+                <w:lang w:val="en-US"/>
+              </w:rPr>
+              <w:t xml:space="preserve">    </w:t>
+            </w:r>
+            <w:proofErr w:type="spellStart"/>
+            <w:r>
+              <w:rPr>
+                <w:sz w:val="18"/>
+                <w:szCs w:val="18"/>
+                <w:lang w:val="en-US"/>
+              </w:rPr>
+              <w:t>declat</w:t>
+            </w:r>
+            <w:proofErr w:type="spellEnd"/>
+            <w:r>
+              <w:rPr>
+                <w:sz w:val="18"/>
+                <w:szCs w:val="18"/>
+                <w:lang w:val="en-US"/>
+              </w:rPr>
+              <w:t xml:space="preserve"> = DEclat()</w:t>
+            </w:r>
+          </w:p>
+          <w:p>
+            <w:pPr>
+              <w:jc w:val="both"/>
+              <w:rPr>
+                <w:sz w:val="18"/>
+                <w:szCs w:val="18"/>
+                <w:lang w:val="en-US"/>
+              </w:rPr>
+            </w:pPr>
+            <w:r>
+              <w:rPr>
+                <w:sz w:val="18"/>
+                <w:szCs w:val="18"/>
+                <w:lang w:val="en-US"/>
+              </w:rPr>
+              <w:t xml:space="preserve">    </w:t>
+            </w:r>
+            <w:proofErr w:type="spellStart"/>
+            <w:r>
+              <w:rPr>
+                <w:sz w:val="18"/>
+                <w:szCs w:val="18"/>
+                <w:lang w:val="en-US"/>
+              </w:rPr>
+              <w:t>declat.run_algorithm</w:t>
+            </w:r>
+            <w:proofErr w:type="spellEnd"/>
+            <w:r>
+              <w:rPr>
+                <w:sz w:val="18"/>
+                <w:szCs w:val="18"/>
+                <w:lang w:val="en-US"/>
+              </w:rPr>
+              <w:t xml:space="preserve">(output=output, database=database, </w:t>
+            </w:r>
+            <w:proofErr w:type="spellStart"/>
+            <w:r>
+              <w:rPr>
+                <w:sz w:val="18"/>
+                <w:szCs w:val="18"/>
+                <w:lang w:val="en-US"/>
+              </w:rPr>
+              <w:t>minsupp</w:t>
+            </w:r>
+            <w:proofErr w:type="spellEnd"/>
+            <w:r>
+              <w:rPr>
+                <w:sz w:val="18"/>
+                <w:szCs w:val="18"/>
+                <w:lang w:val="en-US"/>
+              </w:rPr>
+              <w:t>=</w:t>
+            </w:r>
+            <w:proofErr w:type="spellStart"/>
+            <w:r>
+              <w:rPr>
+                <w:sz w:val="18"/>
+                <w:szCs w:val="18"/>
+                <w:lang w:val="en-US"/>
+              </w:rPr>
+              <w:t>min_supp</w:t>
+            </w:r>
+            <w:proofErr w:type="spellEnd"/>
+            <w:r>
+              <w:rPr>
+                <w:sz w:val="18"/>
+                <w:szCs w:val="18"/>
+                <w:lang w:val="en-US"/>
+              </w:rPr>
+              <w:t>)</w:t>
             </w:r>
           </w:p>
           <w:p>
@@ -7394,14 +8550,6 @@
             </w:pPr>
             <w:r>
               <w:rPr>
-                <w:sz w:val="18"/>
-                <w:szCs w:val="18"/>
-                <w:lang w:val="en-US"/>
-              </w:rPr>
-              <w:t xml:space="preserve">    </w:t>
-            </w:r>
-            <w:r>
-              <w:rPr>
                 <w:b/>
                 <w:bCs/>
                 <w:i/>
@@ -7410,6 +8558,86 @@
                 <w:szCs w:val="18"/>
                 <w:lang w:val="en-US"/>
               </w:rPr>
+              <w:t xml:space="preserve">    # We print out statistics</w:t>
+            </w:r>
+          </w:p>
+          <w:p>
+            <w:pPr>
+              <w:jc w:val="both"/>
+              <w:rPr>
+                <w:sz w:val="18"/>
+                <w:szCs w:val="18"/>
+                <w:lang w:val="en-US"/>
+              </w:rPr>
+            </w:pPr>
+            <w:r>
+              <w:rPr>
+                <w:sz w:val="18"/>
+                <w:szCs w:val="18"/>
+                <w:lang w:val="en-US"/>
+              </w:rPr>
+              <w:t xml:space="preserve">    </w:t>
+            </w:r>
+            <w:proofErr w:type="spellStart"/>
+            <w:r>
+              <w:rPr>
+                <w:sz w:val="18"/>
+                <w:szCs w:val="18"/>
+                <w:lang w:val="en-US"/>
+              </w:rPr>
+              <w:t>declat.print_stats</w:t>
+            </w:r>
+            <w:proofErr w:type="spellEnd"/>
+            <w:r>
+              <w:rPr>
+                <w:sz w:val="18"/>
+                <w:szCs w:val="18"/>
+                <w:lang w:val="en-US"/>
+              </w:rPr>
+              <w:t>()</w:t>
+            </w:r>
+          </w:p>
+          <w:p>
+            <w:pPr>
+              <w:jc w:val="both"/>
+              <w:rPr>
+                <w:sz w:val="18"/>
+                <w:szCs w:val="18"/>
+                <w:lang w:val="en-US"/>
+              </w:rPr>
+            </w:pPr>
+          </w:p>
+          <w:p>
+            <w:pPr>
+              <w:jc w:val="both"/>
+              <w:rPr>
+                <w:b/>
+                <w:bCs/>
+                <w:i/>
+                <w:iCs/>
+                <w:sz w:val="18"/>
+                <w:szCs w:val="18"/>
+                <w:lang w:val="en-US"/>
+              </w:rPr>
+            </w:pPr>
+            <w:r>
+              <w:rPr>
+                <w:sz w:val="18"/>
+                <w:szCs w:val="18"/>
+                <w:lang w:val="en-US"/>
+              </w:rPr>
+              <w:t xml:space="preserve">    </w:t>
+            </w:r>
+            <w:r>
+              <w:rPr>
+                <w:b/>
+                <w:bCs/>
+                <w:i/>
+                <w:iCs/>
+                <w:sz w:val="18"/>
+                <w:szCs w:val="18"/>
+                <w:lang w:val="en-US"/>
+              </w:rPr>
               <w:t># Additionally, we translate found frequent item-sets to the actual words</w:t>
             </w:r>
           </w:p>
@@ -7426,7 +8654,43 @@
                 <w:szCs w:val="18"/>
                 <w:lang w:val="en-US"/>
               </w:rPr>
-              <w:t xml:space="preserve">    database.translate_integers_into_words(file_path=output)</w:t>
+              <w:t xml:space="preserve">    </w:t>
+            </w:r>
+            <w:proofErr w:type="spellStart"/>
+            <w:r>
+              <w:rPr>
+                <w:sz w:val="18"/>
+                <w:szCs w:val="18"/>
+                <w:lang w:val="en-US"/>
+              </w:rPr>
+              <w:t>database.translate_integers_into_words</w:t>
+            </w:r>
+            <w:proofErr w:type="spellEnd"/>
+            <w:r>
+              <w:rPr>
+                <w:sz w:val="18"/>
+                <w:szCs w:val="18"/>
+                <w:lang w:val="en-US"/>
+              </w:rPr>
+              <w:t>(</w:t>
+            </w:r>
+            <w:proofErr w:type="spellStart"/>
+            <w:r>
+              <w:rPr>
+                <w:sz w:val="18"/>
+                <w:szCs w:val="18"/>
+                <w:lang w:val="en-US"/>
+              </w:rPr>
+              <w:t>file_path</w:t>
+            </w:r>
+            <w:proofErr w:type="spellEnd"/>
+            <w:r>
+              <w:rPr>
+                <w:sz w:val="18"/>
+                <w:szCs w:val="18"/>
+                <w:lang w:val="en-US"/>
+              </w:rPr>
+              <w:t>=output)</w:t>
             </w:r>
           </w:p>
         </w:tc>
@@ -7843,7 +9107,43 @@
                 <w:szCs w:val="18"/>
                 <w:lang w:val="en-US"/>
               </w:rPr>
-              <w:t>=============  dECLAT Based on SPMF Java implemetation - STATS =============</w:t>
+              <w:t xml:space="preserve">=============  </w:t>
+            </w:r>
+            <w:proofErr w:type="spellStart"/>
+            <w:r>
+              <w:rPr>
+                <w:sz w:val="18"/>
+                <w:szCs w:val="18"/>
+                <w:lang w:val="en-US"/>
+              </w:rPr>
+              <w:t>dECLAT</w:t>
+            </w:r>
+            <w:proofErr w:type="spellEnd"/>
+            <w:r>
+              <w:rPr>
+                <w:sz w:val="18"/>
+                <w:szCs w:val="18"/>
+                <w:lang w:val="en-US"/>
+              </w:rPr>
+              <w:t xml:space="preserve"> Based on SPMF Java </w:t>
+            </w:r>
+            <w:proofErr w:type="spellStart"/>
+            <w:r>
+              <w:rPr>
+                <w:sz w:val="18"/>
+                <w:szCs w:val="18"/>
+                <w:lang w:val="en-US"/>
+              </w:rPr>
+              <w:t>implemetation</w:t>
+            </w:r>
+            <w:proofErr w:type="spellEnd"/>
+            <w:r>
+              <w:rPr>
+                <w:sz w:val="18"/>
+                <w:szCs w:val="18"/>
+                <w:lang w:val="en-US"/>
+              </w:rPr>
+              <w:t xml:space="preserve"> - STATS =============</w:t>
             </w:r>
           </w:p>
           <w:p>
@@ -7879,7 +9179,25 @@
                 <w:szCs w:val="18"/>
                 <w:lang w:val="en-US"/>
               </w:rPr>
-              <w:t>Frequent itemsets count: 8</w:t>
+              <w:t xml:space="preserve">Frequent </w:t>
+            </w:r>
+            <w:proofErr w:type="spellStart"/>
+            <w:r>
+              <w:rPr>
+                <w:sz w:val="18"/>
+                <w:szCs w:val="18"/>
+                <w:lang w:val="en-US"/>
+              </w:rPr>
+              <w:t>itemsets</w:t>
+            </w:r>
+            <w:proofErr w:type="spellEnd"/>
+            <w:r>
+              <w:rPr>
+                <w:sz w:val="18"/>
+                <w:szCs w:val="18"/>
+                <w:lang w:val="en-US"/>
+              </w:rPr>
+              <w:t xml:space="preserve"> count: 8</w:t>
             </w:r>
           </w:p>
           <w:p>
@@ -7898,8 +9216,18 @@
                 <w:lang w:val="en-US"/>
               </w:rPr>
               <w:lastRenderedPageBreak/>
-              <w:t>Total time ~ 0.09980201721191406 ms</w:t>
-            </w:r>
+              <w:t xml:space="preserve">Total time ~ 0.09980201721191406 </w:t>
+            </w:r>
+            <w:proofErr w:type="spellStart"/>
+            <w:r>
+              <w:rPr>
+                <w:sz w:val="18"/>
+                <w:szCs w:val="18"/>
+                <w:lang w:val="en-US"/>
+              </w:rPr>
+              <w:t>ms</w:t>
+            </w:r>
+            <w:proofErr w:type="spellEnd"/>
           </w:p>
           <w:p>
             <w:pPr>
@@ -7957,7 +9285,21 @@
         <w:rPr>
           <w:lang w:val="en-US"/>
         </w:rPr>
-        <w:t>When we compare our results with Java implementation we can see that our implementation is working properly. We can say that Experimet #1 PASSED the test.</w:t>
+        <w:t xml:space="preserve">When we compare our results with Java implementation we can see that our implementation is working properly. We can say that </w:t>
+      </w:r>
+      <w:proofErr w:type="spellStart"/>
+      <w:r>
+        <w:rPr>
+          <w:lang w:val="en-US"/>
+        </w:rPr>
+        <w:t>Experimet</w:t>
+      </w:r>
+      <w:proofErr w:type="spellEnd"/>
+      <w:r>
+        <w:rPr>
+          <w:lang w:val="en-US"/>
+        </w:rPr>
+        <w:t xml:space="preserve"> #1 PASSED the test.</w:t>
       </w:r>
     </w:p>
     <w:tbl>
@@ -8159,7 +9501,25 @@
                 <w:szCs w:val="18"/>
                 <w:lang w:val="en-US"/>
               </w:rPr>
-              <w:t>=============  dECLAT v0.96r18 - STATS =============</w:t>
+              <w:t xml:space="preserve">=============  </w:t>
+            </w:r>
+            <w:proofErr w:type="spellStart"/>
+            <w:r>
+              <w:rPr>
+                <w:sz w:val="18"/>
+                <w:szCs w:val="18"/>
+                <w:lang w:val="en-US"/>
+              </w:rPr>
+              <w:t>dECLAT</w:t>
+            </w:r>
+            <w:proofErr w:type="spellEnd"/>
+            <w:r>
+              <w:rPr>
+                <w:sz w:val="18"/>
+                <w:szCs w:val="18"/>
+                <w:lang w:val="en-US"/>
+              </w:rPr>
+              <w:t xml:space="preserve"> v0.96r18 - STATS =============</w:t>
             </w:r>
           </w:p>
           <w:p>
@@ -8195,26 +9555,54 @@
                 <w:szCs w:val="18"/>
                 <w:lang w:val="en-US"/>
               </w:rPr>
-              <w:t>Frequent itemsets count : 8</w:t>
-            </w:r>
-          </w:p>
-          <w:p>
-            <w:pPr>
-              <w:jc w:val="both"/>
-              <w:rPr>
-                <w:sz w:val="18"/>
-                <w:szCs w:val="18"/>
-                <w:lang w:val="en-US"/>
-              </w:rPr>
-            </w:pPr>
-            <w:r>
-              <w:rPr>
-                <w:sz w:val="18"/>
-                <w:szCs w:val="18"/>
-                <w:lang w:val="en-US"/>
-              </w:rPr>
-              <w:t>Total time ~ 4 ms</w:t>
-            </w:r>
+              <w:t xml:space="preserve">Frequent </w:t>
+            </w:r>
+            <w:proofErr w:type="spellStart"/>
+            <w:r>
+              <w:rPr>
+                <w:sz w:val="18"/>
+                <w:szCs w:val="18"/>
+                <w:lang w:val="en-US"/>
+              </w:rPr>
+              <w:t>itemsets</w:t>
+            </w:r>
+            <w:proofErr w:type="spellEnd"/>
+            <w:r>
+              <w:rPr>
+                <w:sz w:val="18"/>
+                <w:szCs w:val="18"/>
+                <w:lang w:val="en-US"/>
+              </w:rPr>
+              <w:t xml:space="preserve"> count : 8</w:t>
+            </w:r>
+          </w:p>
+          <w:p>
+            <w:pPr>
+              <w:jc w:val="both"/>
+              <w:rPr>
+                <w:sz w:val="18"/>
+                <w:szCs w:val="18"/>
+                <w:lang w:val="en-US"/>
+              </w:rPr>
+            </w:pPr>
+            <w:r>
+              <w:rPr>
+                <w:sz w:val="18"/>
+                <w:szCs w:val="18"/>
+                <w:lang w:val="en-US"/>
+              </w:rPr>
+              <w:t xml:space="preserve">Total time ~ 4 </w:t>
+            </w:r>
+            <w:proofErr w:type="spellStart"/>
+            <w:r>
+              <w:rPr>
+                <w:sz w:val="18"/>
+                <w:szCs w:val="18"/>
+                <w:lang w:val="en-US"/>
+              </w:rPr>
+              <w:t>ms</w:t>
+            </w:r>
+            <w:proofErr w:type="spellEnd"/>
           </w:p>
           <w:p>
             <w:pPr>
@@ -8390,7 +9778,25 @@
                 <w:szCs w:val="18"/>
                 <w:lang w:val="en-US"/>
               </w:rPr>
-              <w:t>"","date","target","insult","tweet"</w:t>
+              <w:t>"","</w:t>
+            </w:r>
+            <w:proofErr w:type="spellStart"/>
+            <w:r>
+              <w:rPr>
+                <w:sz w:val="18"/>
+                <w:szCs w:val="18"/>
+                <w:lang w:val="en-US"/>
+              </w:rPr>
+              <w:t>date","target","insult","tweet</w:t>
+            </w:r>
+            <w:proofErr w:type="spellEnd"/>
+            <w:r>
+              <w:rPr>
+                <w:sz w:val="18"/>
+                <w:szCs w:val="18"/>
+                <w:lang w:val="en-US"/>
+              </w:rPr>
+              <w:t>"</w:t>
             </w:r>
           </w:p>
           <w:p>
@@ -8722,7 +10128,43 @@
                 <w:szCs w:val="18"/>
                 <w:lang w:val="en-US"/>
               </w:rPr>
-              <w:t>{"1": "africa", "2": "anyone", "3": "asked", "4": "been", "5": "believe", "6": "dope", "7": "fever", "8": "fool", "9": "frieden", "10": "have", "11": "just", "12": "should",… omitted}</w:t>
+              <w:t>{"1": "</w:t>
+            </w:r>
+            <w:proofErr w:type="spellStart"/>
+            <w:r>
+              <w:rPr>
+                <w:sz w:val="18"/>
+                <w:szCs w:val="18"/>
+                <w:lang w:val="en-US"/>
+              </w:rPr>
+              <w:t>africa</w:t>
+            </w:r>
+            <w:proofErr w:type="spellEnd"/>
+            <w:r>
+              <w:rPr>
+                <w:sz w:val="18"/>
+                <w:szCs w:val="18"/>
+                <w:lang w:val="en-US"/>
+              </w:rPr>
+              <w:t>", "2": "anyone", "3": "asked", "4": "been", "5": "believe", "6": "dope", "7": "fever", "8": "fool", "9": "</w:t>
+            </w:r>
+            <w:proofErr w:type="spellStart"/>
+            <w:r>
+              <w:rPr>
+                <w:sz w:val="18"/>
+                <w:szCs w:val="18"/>
+                <w:lang w:val="en-US"/>
+              </w:rPr>
+              <w:t>frieden</w:t>
+            </w:r>
+            <w:proofErr w:type="spellEnd"/>
+            <w:r>
+              <w:rPr>
+                <w:sz w:val="18"/>
+                <w:szCs w:val="18"/>
+                <w:lang w:val="en-US"/>
+              </w:rPr>
+              <w:t>", "10": "have", "11": "just", "12": "should",… omitted}</w:t>
             </w:r>
           </w:p>
         </w:tc>
@@ -8748,13 +10190,105 @@
           <w:lang w:val="en-US"/>
         </w:rPr>
         <w:lastRenderedPageBreak/>
-        <w:t xml:space="preserve">As experiment we want to perform few iterations of declat algorithm run. Each run will be for different min_sup parameter. For each iteration we will collect parameters, namely: min_sup, </w:t>
-      </w:r>
-      <w:r>
-        <w:rPr>
-          <w:lang w:val="en-US"/>
-        </w:rPr>
-        <w:t>total_time, peak_memory_usage, database_size, fis_count.</w:t>
+        <w:t xml:space="preserve">As experiment we want to perform few iterations of </w:t>
+      </w:r>
+      <w:proofErr w:type="spellStart"/>
+      <w:r>
+        <w:rPr>
+          <w:lang w:val="en-US"/>
+        </w:rPr>
+        <w:t>declat</w:t>
+      </w:r>
+      <w:proofErr w:type="spellEnd"/>
+      <w:r>
+        <w:rPr>
+          <w:lang w:val="en-US"/>
+        </w:rPr>
+        <w:t xml:space="preserve"> algorithm run. Each run will be for different </w:t>
+      </w:r>
+      <w:proofErr w:type="spellStart"/>
+      <w:r>
+        <w:rPr>
+          <w:lang w:val="en-US"/>
+        </w:rPr>
+        <w:t>min_sup</w:t>
+      </w:r>
+      <w:proofErr w:type="spellEnd"/>
+      <w:r>
+        <w:rPr>
+          <w:lang w:val="en-US"/>
+        </w:rPr>
+        <w:t xml:space="preserve"> parameter. For each iteration we will collect parameters, namely: </w:t>
+      </w:r>
+      <w:proofErr w:type="spellStart"/>
+      <w:r>
+        <w:rPr>
+          <w:lang w:val="en-US"/>
+        </w:rPr>
+        <w:t>min_sup</w:t>
+      </w:r>
+      <w:proofErr w:type="spellEnd"/>
+      <w:r>
+        <w:rPr>
+          <w:lang w:val="en-US"/>
+        </w:rPr>
+        <w:t xml:space="preserve">, </w:t>
+      </w:r>
+      <w:proofErr w:type="spellStart"/>
+      <w:r>
+        <w:rPr>
+          <w:lang w:val="en-US"/>
+        </w:rPr>
+        <w:t>total_time</w:t>
+      </w:r>
+      <w:proofErr w:type="spellEnd"/>
+      <w:r>
+        <w:rPr>
+          <w:lang w:val="en-US"/>
+        </w:rPr>
+        <w:t xml:space="preserve">, </w:t>
+      </w:r>
+      <w:proofErr w:type="spellStart"/>
+      <w:r>
+        <w:rPr>
+          <w:lang w:val="en-US"/>
+        </w:rPr>
+        <w:t>peak_memory_usage</w:t>
+      </w:r>
+      <w:proofErr w:type="spellEnd"/>
+      <w:r>
+        <w:rPr>
+          <w:lang w:val="en-US"/>
+        </w:rPr>
+        <w:t xml:space="preserve">, </w:t>
+      </w:r>
+      <w:proofErr w:type="spellStart"/>
+      <w:r>
+        <w:rPr>
+          <w:lang w:val="en-US"/>
+        </w:rPr>
+        <w:t>database_size</w:t>
+      </w:r>
+      <w:proofErr w:type="spellEnd"/>
+      <w:r>
+        <w:rPr>
+          <w:lang w:val="en-US"/>
+        </w:rPr>
+        <w:t xml:space="preserve">, </w:t>
+      </w:r>
+      <w:proofErr w:type="spellStart"/>
+      <w:r>
+        <w:rPr>
+          <w:lang w:val="en-US"/>
+        </w:rPr>
+        <w:t>fis_count</w:t>
+      </w:r>
+      <w:proofErr w:type="spellEnd"/>
+      <w:r>
+        <w:rPr>
+          <w:lang w:val="en-US"/>
+        </w:rPr>
+        <w:t>.</w:t>
       </w:r>
     </w:p>
     <w:p>
@@ -8768,7 +10302,21 @@
         <w:rPr>
           <w:lang w:val="en-US"/>
         </w:rPr>
-        <w:t>For this purpose, we created special method “perform_experiment()”. This method is described below:</w:t>
+        <w:t>For this purpose, we created special method “</w:t>
+      </w:r>
+      <w:proofErr w:type="spellStart"/>
+      <w:r>
+        <w:rPr>
+          <w:lang w:val="en-US"/>
+        </w:rPr>
+        <w:t>perform_experiment</w:t>
+      </w:r>
+      <w:proofErr w:type="spellEnd"/>
+      <w:r>
+        <w:rPr>
+          <w:lang w:val="en-US"/>
+        </w:rPr>
+        <w:t>()”. This method is described below:</w:t>
       </w:r>
     </w:p>
     <w:tbl>
@@ -8805,6 +10353,7 @@
               </w:rPr>
               <w:t xml:space="preserve">def </w:t>
             </w:r>
+            <w:proofErr w:type="spellStart"/>
             <w:r>
               <w:rPr>
                 <w:rFonts w:ascii="Consolas" w:hAnsi="Consolas"/>
@@ -8813,6 +10362,7 @@
               </w:rPr>
               <w:t>perform_experiment</w:t>
             </w:r>
+            <w:proofErr w:type="spellEnd"/>
             <w:r>
               <w:rPr>
                 <w:rFonts w:ascii="Consolas" w:hAnsi="Consolas"/>
@@ -8852,24 +10402,52 @@
                 <w:color w:val="808080"/>
                 <w:lang w:val="en-US"/>
               </w:rPr>
-              <w:t># Define different min_sup values</w:t>
-            </w:r>
+              <w:t xml:space="preserve"># Define different </w:t>
+            </w:r>
+            <w:proofErr w:type="spellStart"/>
             <w:r>
               <w:rPr>
                 <w:rFonts w:ascii="Consolas" w:hAnsi="Consolas"/>
                 <w:color w:val="808080"/>
                 <w:lang w:val="en-US"/>
               </w:rPr>
+              <w:t>min_sup</w:t>
+            </w:r>
+            <w:proofErr w:type="spellEnd"/>
+            <w:r>
+              <w:rPr>
+                <w:rFonts w:ascii="Consolas" w:hAnsi="Consolas"/>
+                <w:color w:val="808080"/>
+                <w:lang w:val="en-US"/>
+              </w:rPr>
+              <w:t xml:space="preserve"> values</w:t>
+            </w:r>
+            <w:r>
+              <w:rPr>
+                <w:rFonts w:ascii="Consolas" w:hAnsi="Consolas"/>
+                <w:color w:val="808080"/>
+                <w:lang w:val="en-US"/>
+              </w:rPr>
               <w:br/>
               <w:t xml:space="preserve">    </w:t>
             </w:r>
+            <w:proofErr w:type="spellStart"/>
             <w:r>
               <w:rPr>
                 <w:rFonts w:ascii="Consolas" w:hAnsi="Consolas"/>
                 <w:color w:val="A9B7C6"/>
                 <w:lang w:val="en-US"/>
               </w:rPr>
-              <w:t>sup_values = [</w:t>
+              <w:t>sup_values</w:t>
+            </w:r>
+            <w:proofErr w:type="spellEnd"/>
+            <w:r>
+              <w:rPr>
+                <w:rFonts w:ascii="Consolas" w:hAnsi="Consolas"/>
+                <w:color w:val="A9B7C6"/>
+                <w:lang w:val="en-US"/>
+              </w:rPr>
+              <w:t xml:space="preserve"> = [</w:t>
             </w:r>
             <w:r>
               <w:rPr>
@@ -9089,13 +10667,23 @@
               <w:br/>
               <w:t xml:space="preserve">    </w:t>
             </w:r>
+            <w:proofErr w:type="spellStart"/>
             <w:r>
               <w:rPr>
                 <w:rFonts w:ascii="Consolas" w:hAnsi="Consolas"/>
                 <w:color w:val="A9B7C6"/>
                 <w:lang w:val="en-US"/>
               </w:rPr>
-              <w:t xml:space="preserve">results = </w:t>
+              <w:t>results</w:t>
+            </w:r>
+            <w:proofErr w:type="spellEnd"/>
+            <w:r>
+              <w:rPr>
+                <w:rFonts w:ascii="Consolas" w:hAnsi="Consolas"/>
+                <w:color w:val="A9B7C6"/>
+                <w:lang w:val="en-US"/>
+              </w:rPr>
+              <w:t xml:space="preserve"> = </w:t>
             </w:r>
             <w:r>
               <w:rPr>
@@ -9217,14 +10805,32 @@
                 <w:color w:val="6A8759"/>
                 <w:lang w:val="en-US"/>
               </w:rPr>
-              <w:t>"../input_data/trump-transactions.txt"</w:t>
-            </w:r>
+              <w:t>"../</w:t>
+            </w:r>
+            <w:proofErr w:type="spellStart"/>
             <w:r>
               <w:rPr>
                 <w:rFonts w:ascii="Consolas" w:hAnsi="Consolas"/>
                 <w:color w:val="6A8759"/>
                 <w:lang w:val="en-US"/>
               </w:rPr>
+              <w:t>input_data</w:t>
+            </w:r>
+            <w:proofErr w:type="spellEnd"/>
+            <w:r>
+              <w:rPr>
+                <w:rFonts w:ascii="Consolas" w:hAnsi="Consolas"/>
+                <w:color w:val="6A8759"/>
+                <w:lang w:val="en-US"/>
+              </w:rPr>
+              <w:t>/trump-transactions.txt"</w:t>
+            </w:r>
+            <w:r>
+              <w:rPr>
+                <w:rFonts w:ascii="Consolas" w:hAnsi="Consolas"/>
+                <w:color w:val="6A8759"/>
+                <w:lang w:val="en-US"/>
+              </w:rPr>
               <w:br/>
               <w:t xml:space="preserve">    </w:t>
             </w:r>
@@ -9234,8 +10840,27 @@
                 <w:color w:val="A9B7C6"/>
                 <w:lang w:val="en-US"/>
               </w:rPr>
-              <w:t>database = TransactionDatabase(</w:t>
-            </w:r>
+              <w:t xml:space="preserve">database = </w:t>
+            </w:r>
+            <w:proofErr w:type="spellStart"/>
+            <w:r>
+              <w:rPr>
+                <w:rFonts w:ascii="Consolas" w:hAnsi="Consolas"/>
+                <w:color w:val="A9B7C6"/>
+                <w:lang w:val="en-US"/>
+              </w:rPr>
+              <w:t>TransactionDatabase</w:t>
+            </w:r>
+            <w:proofErr w:type="spellEnd"/>
+            <w:r>
+              <w:rPr>
+                <w:rFonts w:ascii="Consolas" w:hAnsi="Consolas"/>
+                <w:color w:val="A9B7C6"/>
+                <w:lang w:val="en-US"/>
+              </w:rPr>
+              <w:t>(</w:t>
+            </w:r>
+            <w:proofErr w:type="spellStart"/>
             <w:r>
               <w:rPr>
                 <w:rFonts w:ascii="Consolas" w:hAnsi="Consolas"/>
@@ -9244,6 +10869,7 @@
               </w:rPr>
               <w:t>file_path</w:t>
             </w:r>
+            <w:proofErr w:type="spellEnd"/>
             <w:r>
               <w:rPr>
                 <w:rFonts w:ascii="Consolas" w:hAnsi="Consolas"/>
@@ -9317,14 +10943,50 @@
                 <w:color w:val="808080"/>
                 <w:lang w:val="en-US"/>
               </w:rPr>
-              <w:t># For each support value, run declat algorithm and save results to the scv file</w:t>
-            </w:r>
+              <w:t xml:space="preserve"># For each support value, run </w:t>
+            </w:r>
+            <w:proofErr w:type="spellStart"/>
             <w:r>
               <w:rPr>
                 <w:rFonts w:ascii="Consolas" w:hAnsi="Consolas"/>
                 <w:color w:val="808080"/>
                 <w:lang w:val="en-US"/>
               </w:rPr>
+              <w:t>declat</w:t>
+            </w:r>
+            <w:proofErr w:type="spellEnd"/>
+            <w:r>
+              <w:rPr>
+                <w:rFonts w:ascii="Consolas" w:hAnsi="Consolas"/>
+                <w:color w:val="808080"/>
+                <w:lang w:val="en-US"/>
+              </w:rPr>
+              <w:t xml:space="preserve"> algorithm and save results to the </w:t>
+            </w:r>
+            <w:proofErr w:type="spellStart"/>
+            <w:r>
+              <w:rPr>
+                <w:rFonts w:ascii="Consolas" w:hAnsi="Consolas"/>
+                <w:color w:val="808080"/>
+                <w:lang w:val="en-US"/>
+              </w:rPr>
+              <w:t>scv</w:t>
+            </w:r>
+            <w:proofErr w:type="spellEnd"/>
+            <w:r>
+              <w:rPr>
+                <w:rFonts w:ascii="Consolas" w:hAnsi="Consolas"/>
+                <w:color w:val="808080"/>
+                <w:lang w:val="en-US"/>
+              </w:rPr>
+              <w:t xml:space="preserve"> file</w:t>
+            </w:r>
+            <w:r>
+              <w:rPr>
+                <w:rFonts w:ascii="Consolas" w:hAnsi="Consolas"/>
+                <w:color w:val="808080"/>
+                <w:lang w:val="en-US"/>
+              </w:rPr>
               <w:br/>
               <w:t xml:space="preserve">    </w:t>
             </w:r>
@@ -9352,20 +11014,30 @@
               </w:rPr>
               <w:t xml:space="preserve">in </w:t>
             </w:r>
+            <w:proofErr w:type="spellStart"/>
             <w:r>
               <w:rPr>
                 <w:rFonts w:ascii="Consolas" w:hAnsi="Consolas"/>
                 <w:color w:val="A9B7C6"/>
                 <w:lang w:val="en-US"/>
               </w:rPr>
-              <w:t>sup_values:</w:t>
-            </w:r>
+              <w:t>sup_values</w:t>
+            </w:r>
+            <w:proofErr w:type="spellEnd"/>
             <w:r>
               <w:rPr>
                 <w:rFonts w:ascii="Consolas" w:hAnsi="Consolas"/>
                 <w:color w:val="A9B7C6"/>
                 <w:lang w:val="en-US"/>
               </w:rPr>
+              <w:t>:</w:t>
+            </w:r>
+            <w:r>
+              <w:rPr>
+                <w:rFonts w:ascii="Consolas" w:hAnsi="Consolas"/>
+                <w:color w:val="A9B7C6"/>
+                <w:lang w:val="en-US"/>
+              </w:rPr>
               <w:br/>
               <w:t xml:space="preserve">        output = </w:t>
             </w:r>
@@ -9375,7 +11047,25 @@
                 <w:color w:val="6A8759"/>
                 <w:lang w:val="en-US"/>
               </w:rPr>
-              <w:t>f"../output/output-declat-</w:t>
+              <w:t>f"../output/output-</w:t>
+            </w:r>
+            <w:proofErr w:type="spellStart"/>
+            <w:r>
+              <w:rPr>
+                <w:rFonts w:ascii="Consolas" w:hAnsi="Consolas"/>
+                <w:color w:val="6A8759"/>
+                <w:lang w:val="en-US"/>
+              </w:rPr>
+              <w:t>declat</w:t>
+            </w:r>
+            <w:proofErr w:type="spellEnd"/>
+            <w:r>
+              <w:rPr>
+                <w:rFonts w:ascii="Consolas" w:hAnsi="Consolas"/>
+                <w:color w:val="6A8759"/>
+                <w:lang w:val="en-US"/>
+              </w:rPr>
+              <w:t>-</w:t>
             </w:r>
             <w:r>
               <w:rPr>
@@ -9418,6 +11108,7 @@
               <w:br/>
               <w:t xml:space="preserve">        </w:t>
             </w:r>
+            <w:proofErr w:type="spellStart"/>
             <w:r>
               <w:rPr>
                 <w:rFonts w:ascii="Consolas" w:hAnsi="Consolas"/>
@@ -9426,6 +11117,7 @@
               </w:rPr>
               <w:t>start_time</w:t>
             </w:r>
+            <w:proofErr w:type="spellEnd"/>
             <w:r>
               <w:rPr>
                 <w:rFonts w:ascii="Consolas" w:hAnsi="Consolas"/>
@@ -9434,6 +11126,7 @@
               </w:rPr>
               <w:t xml:space="preserve">, </w:t>
             </w:r>
+            <w:proofErr w:type="spellStart"/>
             <w:r>
               <w:rPr>
                 <w:rFonts w:ascii="Consolas" w:hAnsi="Consolas"/>
@@ -9442,6 +11135,7 @@
               </w:rPr>
               <w:t>end_time</w:t>
             </w:r>
+            <w:proofErr w:type="spellEnd"/>
             <w:r>
               <w:rPr>
                 <w:rFonts w:ascii="Consolas" w:hAnsi="Consolas"/>
@@ -9466,6 +11160,7 @@
               </w:rPr>
               <w:t xml:space="preserve">, </w:t>
             </w:r>
+            <w:proofErr w:type="spellStart"/>
             <w:r>
               <w:rPr>
                 <w:rFonts w:ascii="Consolas" w:hAnsi="Consolas"/>
@@ -9474,6 +11169,7 @@
               </w:rPr>
               <w:t>db_size</w:t>
             </w:r>
+            <w:proofErr w:type="spellEnd"/>
             <w:r>
               <w:rPr>
                 <w:rFonts w:ascii="Consolas" w:hAnsi="Consolas"/>
@@ -9482,14 +11178,25 @@
               </w:rPr>
               <w:t xml:space="preserve">, </w:t>
             </w:r>
+            <w:proofErr w:type="spellStart"/>
             <w:r>
               <w:rPr>
                 <w:rFonts w:ascii="Consolas" w:hAnsi="Consolas"/>
                 <w:color w:val="A9B7C6"/>
                 <w:lang w:val="en-US"/>
               </w:rPr>
-              <w:t xml:space="preserve">fi_count = </w:t>
-            </w:r>
+              <w:t>fi_count</w:t>
+            </w:r>
+            <w:proofErr w:type="spellEnd"/>
+            <w:r>
+              <w:rPr>
+                <w:rFonts w:ascii="Consolas" w:hAnsi="Consolas"/>
+                <w:color w:val="A9B7C6"/>
+                <w:lang w:val="en-US"/>
+              </w:rPr>
+              <w:t xml:space="preserve"> = </w:t>
+            </w:r>
+            <w:proofErr w:type="spellStart"/>
             <w:r>
               <w:rPr>
                 <w:rFonts w:ascii="Consolas" w:hAnsi="Consolas"/>
@@ -9504,7 +11211,16 @@
                 <w:color w:val="A9B7C6"/>
                 <w:lang w:val="en-US"/>
               </w:rPr>
-              <w:t>.run_algorithm(</w:t>
+              <w:t>.run_algorithm</w:t>
+            </w:r>
+            <w:proofErr w:type="spellEnd"/>
+            <w:r>
+              <w:rPr>
+                <w:rFonts w:ascii="Consolas" w:hAnsi="Consolas"/>
+                <w:color w:val="A9B7C6"/>
+                <w:lang w:val="en-US"/>
+              </w:rPr>
+              <w:t>(</w:t>
             </w:r>
             <w:r>
               <w:rPr>
@@ -9554,6 +11270,7 @@
               </w:rPr>
               <w:t xml:space="preserve">, </w:t>
             </w:r>
+            <w:proofErr w:type="spellStart"/>
             <w:r>
               <w:rPr>
                 <w:rFonts w:ascii="Consolas" w:hAnsi="Consolas"/>
@@ -9562,6 +11279,7 @@
               </w:rPr>
               <w:t>minsupp</w:t>
             </w:r>
+            <w:proofErr w:type="spellEnd"/>
             <w:r>
               <w:rPr>
                 <w:rFonts w:ascii="Consolas" w:hAnsi="Consolas"/>
@@ -9577,14 +11295,60 @@
                 <w:lang w:val="en-US"/>
               </w:rPr>
               <w:br/>
-              <w:t xml:space="preserve">        total_time = end_time - start_time</w:t>
-            </w:r>
+              <w:t xml:space="preserve">        </w:t>
+            </w:r>
+            <w:proofErr w:type="spellStart"/>
             <w:r>
               <w:rPr>
                 <w:rFonts w:ascii="Consolas" w:hAnsi="Consolas"/>
                 <w:color w:val="A9B7C6"/>
                 <w:lang w:val="en-US"/>
               </w:rPr>
+              <w:t>total_time</w:t>
+            </w:r>
+            <w:proofErr w:type="spellEnd"/>
+            <w:r>
+              <w:rPr>
+                <w:rFonts w:ascii="Consolas" w:hAnsi="Consolas"/>
+                <w:color w:val="A9B7C6"/>
+                <w:lang w:val="en-US"/>
+              </w:rPr>
+              <w:t xml:space="preserve"> = </w:t>
+            </w:r>
+            <w:proofErr w:type="spellStart"/>
+            <w:r>
+              <w:rPr>
+                <w:rFonts w:ascii="Consolas" w:hAnsi="Consolas"/>
+                <w:color w:val="A9B7C6"/>
+                <w:lang w:val="en-US"/>
+              </w:rPr>
+              <w:t>end_time</w:t>
+            </w:r>
+            <w:proofErr w:type="spellEnd"/>
+            <w:r>
+              <w:rPr>
+                <w:rFonts w:ascii="Consolas" w:hAnsi="Consolas"/>
+                <w:color w:val="A9B7C6"/>
+                <w:lang w:val="en-US"/>
+              </w:rPr>
+              <w:t xml:space="preserve"> - </w:t>
+            </w:r>
+            <w:proofErr w:type="spellStart"/>
+            <w:r>
+              <w:rPr>
+                <w:rFonts w:ascii="Consolas" w:hAnsi="Consolas"/>
+                <w:color w:val="A9B7C6"/>
+                <w:lang w:val="en-US"/>
+              </w:rPr>
+              <w:t>start_time</w:t>
+            </w:r>
+            <w:proofErr w:type="spellEnd"/>
+            <w:r>
+              <w:rPr>
+                <w:rFonts w:ascii="Consolas" w:hAnsi="Consolas"/>
+                <w:color w:val="A9B7C6"/>
+                <w:lang w:val="en-US"/>
+              </w:rPr>
               <w:br/>
               <w:t xml:space="preserve">        results.write(</w:t>
             </w:r>
@@ -9771,8 +11535,27 @@
                 <w:lang w:val="en-US"/>
               </w:rPr>
               <w:br/>
-              <w:t xml:space="preserve">        database.translate_integers_into_words(</w:t>
-            </w:r>
+              <w:t xml:space="preserve">        </w:t>
+            </w:r>
+            <w:proofErr w:type="spellStart"/>
+            <w:r>
+              <w:rPr>
+                <w:rFonts w:ascii="Consolas" w:hAnsi="Consolas"/>
+                <w:color w:val="A9B7C6"/>
+                <w:lang w:val="en-US"/>
+              </w:rPr>
+              <w:t>database.translate_integers_into_words</w:t>
+            </w:r>
+            <w:proofErr w:type="spellEnd"/>
+            <w:r>
+              <w:rPr>
+                <w:rFonts w:ascii="Consolas" w:hAnsi="Consolas"/>
+                <w:color w:val="A9B7C6"/>
+                <w:lang w:val="en-US"/>
+              </w:rPr>
+              <w:t>(</w:t>
+            </w:r>
+            <w:proofErr w:type="spellStart"/>
             <w:r>
               <w:rPr>
                 <w:rFonts w:ascii="Consolas" w:hAnsi="Consolas"/>
@@ -9781,6 +11564,7 @@
               </w:rPr>
               <w:t>file_path</w:t>
             </w:r>
+            <w:proofErr w:type="spellEnd"/>
             <w:r>
               <w:rPr>
                 <w:rFonts w:ascii="Consolas" w:hAnsi="Consolas"/>
@@ -9796,7 +11580,25 @@
                 <w:lang w:val="en-US"/>
               </w:rPr>
               <w:br/>
-              <w:t xml:space="preserve">    results.close()</w:t>
+              <w:t xml:space="preserve">    </w:t>
+            </w:r>
+            <w:proofErr w:type="spellStart"/>
+            <w:r>
+              <w:rPr>
+                <w:rFonts w:ascii="Consolas" w:hAnsi="Consolas"/>
+                <w:color w:val="A9B7C6"/>
+                <w:lang w:val="en-US"/>
+              </w:rPr>
+              <w:t>results.close</w:t>
+            </w:r>
+            <w:proofErr w:type="spellEnd"/>
+            <w:r>
+              <w:rPr>
+                <w:rFonts w:ascii="Consolas" w:hAnsi="Consolas"/>
+                <w:color w:val="A9B7C6"/>
+                <w:lang w:val="en-US"/>
+              </w:rPr>
+              <w:t>()</w:t>
             </w:r>
           </w:p>
         </w:tc>
@@ -9886,23 +11688,59 @@
                 <w:szCs w:val="18"/>
                 <w:lang w:val="en-US"/>
               </w:rPr>
-              <w:t xml:space="preserve">    declat = DEclat()</w:t>
-            </w:r>
-          </w:p>
-          <w:p>
-            <w:pPr>
-              <w:jc w:val="both"/>
-              <w:rPr>
-                <w:lang w:val="en-US"/>
-              </w:rPr>
-            </w:pPr>
-            <w:r>
-              <w:rPr>
-                <w:sz w:val="18"/>
-                <w:szCs w:val="18"/>
-                <w:lang w:val="en-US"/>
-              </w:rPr>
-              <w:t xml:space="preserve">    declat.perform_experiment()</w:t>
+              <w:t xml:space="preserve">    </w:t>
+            </w:r>
+            <w:proofErr w:type="spellStart"/>
+            <w:r>
+              <w:rPr>
+                <w:sz w:val="18"/>
+                <w:szCs w:val="18"/>
+                <w:lang w:val="en-US"/>
+              </w:rPr>
+              <w:t>declat</w:t>
+            </w:r>
+            <w:proofErr w:type="spellEnd"/>
+            <w:r>
+              <w:rPr>
+                <w:sz w:val="18"/>
+                <w:szCs w:val="18"/>
+                <w:lang w:val="en-US"/>
+              </w:rPr>
+              <w:t xml:space="preserve"> = DEclat()</w:t>
+            </w:r>
+          </w:p>
+          <w:p>
+            <w:pPr>
+              <w:jc w:val="both"/>
+              <w:rPr>
+                <w:lang w:val="en-US"/>
+              </w:rPr>
+            </w:pPr>
+            <w:r>
+              <w:rPr>
+                <w:sz w:val="18"/>
+                <w:szCs w:val="18"/>
+                <w:lang w:val="en-US"/>
+              </w:rPr>
+              <w:t xml:space="preserve">    </w:t>
+            </w:r>
+            <w:proofErr w:type="spellStart"/>
+            <w:r>
+              <w:rPr>
+                <w:sz w:val="18"/>
+                <w:szCs w:val="18"/>
+                <w:lang w:val="en-US"/>
+              </w:rPr>
+              <w:t>declat.perform_experiment</w:t>
+            </w:r>
+            <w:proofErr w:type="spellEnd"/>
+            <w:r>
+              <w:rPr>
+                <w:sz w:val="18"/>
+                <w:szCs w:val="18"/>
+                <w:lang w:val="en-US"/>
+              </w:rPr>
+              <w:t>()</w:t>
             </w:r>
           </w:p>
         </w:tc>
@@ -9956,6 +11794,7 @@
                 <w:lang w:val="en-US"/>
               </w:rPr>
             </w:pPr>
+            <w:proofErr w:type="spellStart"/>
             <w:r>
               <w:rPr>
                 <w:b/>
@@ -9966,6 +11805,7 @@
               </w:rPr>
               <w:t>min_sup,total_time,peak_memory,db_size,fis_count</w:t>
             </w:r>
+            <w:proofErr w:type="spellEnd"/>
           </w:p>
           <w:p>
             <w:pPr>
@@ -10435,7 +12275,21 @@
           <w:lang w:val="en-US"/>
         </w:rPr>
         <w:lastRenderedPageBreak/>
-        <w:t>Frequent Itemsets count as a function of minimum support</w:t>
+        <w:t xml:space="preserve">Frequent </w:t>
+      </w:r>
+      <w:proofErr w:type="spellStart"/>
+      <w:r>
+        <w:rPr>
+          <w:lang w:val="en-US"/>
+        </w:rPr>
+        <w:t>Itemsets</w:t>
+      </w:r>
+      <w:proofErr w:type="spellEnd"/>
+      <w:r>
+        <w:rPr>
+          <w:lang w:val="en-US"/>
+        </w:rPr>
+        <w:t xml:space="preserve"> count as a function of minimum support</w:t>
       </w:r>
     </w:p>
     <w:p>
@@ -10498,7 +12352,21 @@
         <w:rPr>
           <w:lang w:val="en-US"/>
         </w:rPr>
-        <w:t>We also prepared hasse-like diagrams for frequent item-sets when min support was:</w:t>
+        <w:t xml:space="preserve">We also prepared </w:t>
+      </w:r>
+      <w:proofErr w:type="spellStart"/>
+      <w:r>
+        <w:rPr>
+          <w:lang w:val="en-US"/>
+        </w:rPr>
+        <w:t>hasse</w:t>
+      </w:r>
+      <w:proofErr w:type="spellEnd"/>
+      <w:r>
+        <w:rPr>
+          <w:lang w:val="en-US"/>
+        </w:rPr>
+        <w:t>-like diagrams for frequent item-sets when min support was:</w:t>
       </w:r>
     </w:p>
     <w:p>
@@ -10513,11 +12381,19 @@
           <w:lang w:val="en-US"/>
         </w:rPr>
       </w:pPr>
-      <w:r>
-        <w:rPr>
-          <w:lang w:val="en-US"/>
-        </w:rPr>
-        <w:t>min_sup = 10%</w:t>
+      <w:proofErr w:type="spellStart"/>
+      <w:r>
+        <w:rPr>
+          <w:lang w:val="en-US"/>
+        </w:rPr>
+        <w:t>min_sup</w:t>
+      </w:r>
+      <w:proofErr w:type="spellEnd"/>
+      <w:r>
+        <w:rPr>
+          <w:lang w:val="en-US"/>
+        </w:rPr>
+        <w:t xml:space="preserve"> = 10%</w:t>
       </w:r>
     </w:p>
     <w:p>
@@ -10610,11 +12486,19 @@
           <w:lang w:val="en-US"/>
         </w:rPr>
       </w:pPr>
-      <w:r>
-        <w:rPr>
-          <w:lang w:val="en-US"/>
-        </w:rPr>
-        <w:t>min_sup = 6%</w:t>
+      <w:proofErr w:type="spellStart"/>
+      <w:r>
+        <w:rPr>
+          <w:lang w:val="en-US"/>
+        </w:rPr>
+        <w:t>min_sup</w:t>
+      </w:r>
+      <w:proofErr w:type="spellEnd"/>
+      <w:r>
+        <w:rPr>
+          <w:lang w:val="en-US"/>
+        </w:rPr>
+        <w:t xml:space="preserve"> = 6%</w:t>
       </w:r>
     </w:p>
     <w:p>
@@ -10700,11 +12584,19 @@
           <w:lang w:val="en-US"/>
         </w:rPr>
       </w:pPr>
-      <w:r>
-        <w:rPr>
-          <w:lang w:val="en-US"/>
-        </w:rPr>
-        <w:t>min_sup = 4%</w:t>
+      <w:proofErr w:type="spellStart"/>
+      <w:r>
+        <w:rPr>
+          <w:lang w:val="en-US"/>
+        </w:rPr>
+        <w:t>min_sup</w:t>
+      </w:r>
+      <w:proofErr w:type="spellEnd"/>
+      <w:r>
+        <w:rPr>
+          <w:lang w:val="en-US"/>
+        </w:rPr>
+        <w:t xml:space="preserve"> = 4%</w:t>
       </w:r>
     </w:p>
     <w:p>
@@ -10897,6 +12789,7 @@
       <w:pPr>
         <w:jc w:val="both"/>
         <w:rPr>
+          <w:rStyle w:val="Hipercze"/>
           <w:lang w:val="en-US"/>
         </w:rPr>
       </w:pPr>
@@ -10921,6 +12814,43 @@
           <w:t>https://www.philippe-fournier-viger.com/spmf/dEclat_dCharm.pdf</w:t>
         </w:r>
       </w:hyperlink>
+    </w:p>
+    <w:p>
+      <w:pPr>
+        <w:jc w:val="both"/>
+        <w:rPr>
+          <w:lang w:val="en-US"/>
+        </w:rPr>
+      </w:pPr>
+      <w:r>
+        <w:rPr>
+          <w:lang w:val="en-US"/>
+        </w:rPr>
+        <w:t xml:space="preserve">[3] </w:t>
+      </w:r>
+      <w:hyperlink r:id="rId14" w:history="1">
+        <w:r>
+          <w:rPr>
+            <w:rStyle w:val="Hipercze"/>
+            <w:lang w:val="en-US"/>
+          </w:rPr>
+          <w:t>https://www.kaggle.com/ayushggarg/all-trumps-twitter-insults-20152021</w:t>
+        </w:r>
+      </w:hyperlink>
+    </w:p>
+    <w:p>
+      <w:pPr>
+        <w:jc w:val="both"/>
+        <w:rPr>
+          <w:lang w:val="en-US"/>
+        </w:rPr>
+      </w:pPr>
+      <w:r>
+        <w:rPr>
+          <w:lang w:val="en-US"/>
+        </w:rPr>
+        <w:t>[4]</w:t>
+      </w:r>
     </w:p>
     <w:p>
       <w:pPr>

</xml_diff>